<commit_message>
Added descriptions of statistical analysis functions
</commit_message>
<xml_diff>
--- a/writeup.docx
+++ b/writeup.docx
@@ -269,13 +269,7 @@
     </w:p>
     <w:p>
       <w:r>
-        <w:t xml:space="preserve">This program is </w:t>
-      </w:r>
-      <w:r>
-        <w:t>consisting</w:t>
-      </w:r>
-      <w:r>
-        <w:t xml:space="preserve"> of </w:t>
+        <w:t xml:space="preserve">This program is consisting of </w:t>
       </w:r>
       <w:r>
         <w:t>3</w:t>
@@ -316,16 +310,7 @@
         <w:t xml:space="preserve"> </w:t>
       </w:r>
       <w:r>
-        <w:t>is a class for downloading</w:t>
-      </w:r>
-      <w:r>
-        <w:t xml:space="preserve"> and processing</w:t>
-      </w:r>
-      <w:r>
-        <w:t xml:space="preserve"> the data</w:t>
-      </w:r>
-      <w:r>
-        <w:t xml:space="preserve"> from </w:t>
+        <w:t xml:space="preserve">is a class for downloading and processing the data from </w:t>
       </w:r>
       <w:hyperlink r:id="rId9" w:history="1">
         <w:r>
@@ -388,77 +373,175 @@
         <w:t xml:space="preserve">, we first connect to the URL with </w:t>
       </w:r>
       <w:proofErr w:type="spellStart"/>
+      <w:r>
+        <w:rPr>
+          <w:rFonts w:ascii="Consolas" w:hAnsi="Consolas"/>
+        </w:rPr>
+        <w:t>java.net.URLConnection</w:t>
+      </w:r>
+      <w:proofErr w:type="spellEnd"/>
+      <w:r>
+        <w:t xml:space="preserve">, and we use a library </w:t>
+      </w:r>
+      <w:r>
+        <w:rPr>
+          <w:rFonts w:ascii="Consolas" w:hAnsi="Consolas"/>
+        </w:rPr>
+        <w:t>org.apache.commons.compress.compressors.bzip2.BZip2CompressorInputStream</w:t>
+      </w:r>
+      <w:r>
+        <w:t xml:space="preserve"> to decompress the file</w:t>
+      </w:r>
+      <w:r>
+        <w:t xml:space="preserve">. Then, we prepared a class </w:t>
+      </w:r>
+      <w:proofErr w:type="spellStart"/>
+      <w:r>
+        <w:rPr>
+          <w:rFonts w:ascii="Consolas" w:hAnsi="Consolas"/>
+        </w:rPr>
+        <w:t>Util.MovieInfo</w:t>
+      </w:r>
+      <w:proofErr w:type="spellEnd"/>
+      <w:r>
+        <w:rPr>
+          <w:rFonts w:cstheme="minorHAnsi"/>
+        </w:rPr>
+        <w:t xml:space="preserve"> for binding the JSON object. We then use </w:t>
+      </w:r>
+      <w:proofErr w:type="spellStart"/>
+      <w:r>
+        <w:rPr>
+          <w:rFonts w:ascii="Consolas" w:hAnsi="Consolas" w:cstheme="minorHAnsi"/>
+        </w:rPr>
+        <w:t>com.fasterxml.jackson.databind.ObjectMapper</w:t>
+      </w:r>
+      <w:proofErr w:type="spellEnd"/>
+      <w:r>
+        <w:rPr>
+          <w:rFonts w:cstheme="minorHAnsi"/>
+        </w:rPr>
+        <w:t xml:space="preserve"> to extract every JSON object into the </w:t>
+      </w:r>
       <w:proofErr w:type="gramStart"/>
       <w:r>
         <w:rPr>
+          <w:rFonts w:cstheme="minorHAnsi"/>
+        </w:rPr>
+        <w:t>class, and</w:t>
+      </w:r>
+      <w:proofErr w:type="gramEnd"/>
+      <w:r>
+        <w:rPr>
+          <w:rFonts w:cstheme="minorHAnsi"/>
+        </w:rPr>
+        <w:t xml:space="preserve"> save the movie information into a list.</w:t>
+      </w:r>
+    </w:p>
+    <w:p>
+      <w:pPr>
+        <w:rPr>
+          <w:rFonts w:cstheme="minorHAnsi"/>
+        </w:rPr>
+      </w:pPr>
+      <w:r>
+        <w:rPr>
+          <w:rFonts w:cstheme="minorHAnsi"/>
+        </w:rPr>
+        <w:t xml:space="preserve">The </w:t>
+      </w:r>
+      <w:proofErr w:type="spellStart"/>
+      <w:r>
+        <w:rPr>
+          <w:rFonts w:ascii="Consolas" w:hAnsi="Consolas" w:cstheme="minorHAnsi"/>
+        </w:rPr>
+        <w:t>getAllCasts</w:t>
+      </w:r>
+      <w:proofErr w:type="spellEnd"/>
+      <w:r>
+        <w:rPr>
+          <w:rFonts w:cstheme="minorHAnsi"/>
+        </w:rPr>
+        <w:t xml:space="preserve"> method </w:t>
+      </w:r>
+      <w:proofErr w:type="gramStart"/>
+      <w:r>
+        <w:rPr>
+          <w:rFonts w:cstheme="minorHAnsi"/>
+        </w:rPr>
+        <w:t>is able to</w:t>
+      </w:r>
+      <w:proofErr w:type="gramEnd"/>
+      <w:r>
+        <w:rPr>
+          <w:rFonts w:cstheme="minorHAnsi"/>
+        </w:rPr>
+        <w:t xml:space="preserve"> extract all casts from each movie into a list of string array. Notice that in every actor in a string array has an edge between them, i.e., each string array forms a clique.</w:t>
+      </w:r>
+    </w:p>
+    <w:p>
+      <w:pPr>
+        <w:pStyle w:val="Heading2"/>
+      </w:pPr>
+      <w:proofErr w:type="spellStart"/>
+      <w:r>
+        <w:t>ActorsNetwork</w:t>
+      </w:r>
+      <w:proofErr w:type="spellEnd"/>
+    </w:p>
+    <w:p>
+      <w:pPr>
+        <w:rPr>
+          <w:rFonts w:cstheme="minorHAnsi"/>
+        </w:rPr>
+      </w:pPr>
+      <w:proofErr w:type="spellStart"/>
+      <w:r>
+        <w:rPr>
           <w:rFonts w:ascii="Consolas" w:hAnsi="Consolas"/>
         </w:rPr>
-        <w:t>java.net.URLConnection</w:t>
-      </w:r>
-      <w:proofErr w:type="spellEnd"/>
-      <w:proofErr w:type="gramEnd"/>
-      <w:r>
-        <w:t xml:space="preserve">, and we use a library </w:t>
+        <w:t>ActorsNetwor</w:t>
       </w:r>
       <w:r>
         <w:rPr>
           <w:rFonts w:ascii="Consolas" w:hAnsi="Consolas"/>
         </w:rPr>
-        <w:t>org.apache.commons.compress.compressors.bzip2.BZip2CompressorInputStream</w:t>
-      </w:r>
-      <w:r>
-        <w:t xml:space="preserve"> to decompress the file</w:t>
-      </w:r>
-      <w:r>
-        <w:t xml:space="preserve">. Then, we prepared a class </w:t>
-      </w:r>
-      <w:proofErr w:type="spellStart"/>
-      <w:r>
-        <w:rPr>
-          <w:rFonts w:ascii="Consolas" w:hAnsi="Consolas"/>
-        </w:rPr>
-        <w:t>Util.</w:t>
-      </w:r>
-      <w:r>
-        <w:rPr>
-          <w:rFonts w:ascii="Consolas" w:hAnsi="Consolas"/>
-        </w:rPr>
-        <w:t>MovieInfo</w:t>
-      </w:r>
-      <w:proofErr w:type="spellEnd"/>
-      <w:r>
-        <w:rPr>
-          <w:rFonts w:cstheme="minorHAnsi"/>
-        </w:rPr>
-        <w:t xml:space="preserve"> for binding the JSON object. We then use </w:t>
-      </w:r>
-      <w:proofErr w:type="spellStart"/>
-      <w:proofErr w:type="gramStart"/>
-      <w:r>
-        <w:rPr>
-          <w:rFonts w:ascii="Consolas" w:hAnsi="Consolas" w:cstheme="minorHAnsi"/>
-        </w:rPr>
-        <w:t>com.fasterxml</w:t>
-      </w:r>
-      <w:proofErr w:type="gramEnd"/>
-      <w:r>
-        <w:rPr>
-          <w:rFonts w:ascii="Consolas" w:hAnsi="Consolas" w:cstheme="minorHAnsi"/>
-        </w:rPr>
-        <w:t>.jackson.databind</w:t>
-      </w:r>
-      <w:r>
-        <w:rPr>
-          <w:rFonts w:ascii="Consolas" w:hAnsi="Consolas" w:cstheme="minorHAnsi"/>
-        </w:rPr>
-        <w:t>.ObjectMapper</w:t>
-      </w:r>
-      <w:proofErr w:type="spellEnd"/>
-      <w:r>
-        <w:rPr>
-          <w:rFonts w:cstheme="minorHAnsi"/>
-        </w:rPr>
-        <w:t xml:space="preserve"> to extract every JSON object into the class, and save the movie information into a list.</w:t>
+        <w:t>k</w:t>
+      </w:r>
+      <w:proofErr w:type="spellEnd"/>
+      <w:r>
+        <w:rPr>
+          <w:rFonts w:cstheme="minorHAnsi"/>
+        </w:rPr>
+        <w:t xml:space="preserve"> is a class for all graph calculation and algorithms. It takes in a set of strings as nodes, and build a graph based on these nodes. Inside, it will assign each node a distinct integer id as the true identification of each node. The map </w:t>
+      </w:r>
+      <w:proofErr w:type="spellStart"/>
+      <w:r>
+        <w:rPr>
+          <w:rFonts w:ascii="Consolas" w:hAnsi="Consolas" w:cstheme="minorHAnsi"/>
+        </w:rPr>
+        <w:t>nameToID</w:t>
+      </w:r>
+      <w:proofErr w:type="spellEnd"/>
+      <w:r>
+        <w:rPr>
+          <w:rFonts w:cstheme="minorHAnsi"/>
+        </w:rPr>
+        <w:t xml:space="preserve"> and </w:t>
+      </w:r>
+      <w:proofErr w:type="spellStart"/>
+      <w:r>
+        <w:rPr>
+          <w:rFonts w:ascii="Consolas" w:hAnsi="Consolas" w:cstheme="minorHAnsi"/>
+        </w:rPr>
+        <w:t>idToName</w:t>
+      </w:r>
+      <w:proofErr w:type="spellEnd"/>
+      <w:r>
+        <w:rPr>
+          <w:rFonts w:cstheme="minorHAnsi"/>
+        </w:rPr>
+        <w:t xml:space="preserve"> is used for keeping track of the mapping.</w:t>
       </w:r>
     </w:p>
     <w:p>
@@ -478,594 +561,834 @@
         <w:rPr>
           <w:rFonts w:ascii="Consolas" w:hAnsi="Consolas" w:cstheme="minorHAnsi"/>
         </w:rPr>
-        <w:t>getAllCasts</w:t>
-      </w:r>
-      <w:proofErr w:type="spellEnd"/>
-      <w:r>
-        <w:rPr>
-          <w:rFonts w:cstheme="minorHAnsi"/>
-        </w:rPr>
-        <w:t xml:space="preserve"> method </w:t>
-      </w:r>
-      <w:proofErr w:type="gramStart"/>
-      <w:r>
-        <w:rPr>
-          <w:rFonts w:cstheme="minorHAnsi"/>
-        </w:rPr>
-        <w:t>is able to</w:t>
-      </w:r>
-      <w:proofErr w:type="gramEnd"/>
-      <w:r>
-        <w:rPr>
-          <w:rFonts w:cstheme="minorHAnsi"/>
-        </w:rPr>
-        <w:t xml:space="preserve"> extract all casts from each movie into a list of string array. Notice that in </w:t>
-      </w:r>
-      <w:r>
-        <w:rPr>
-          <w:rFonts w:cstheme="minorHAnsi"/>
-        </w:rPr>
-        <w:t xml:space="preserve">every actor in </w:t>
-      </w:r>
-      <w:r>
-        <w:rPr>
-          <w:rFonts w:cstheme="minorHAnsi"/>
-        </w:rPr>
-        <w:t>a</w:t>
-      </w:r>
-      <w:r>
-        <w:rPr>
-          <w:rFonts w:cstheme="minorHAnsi"/>
+        <w:t>addEdge</w:t>
+      </w:r>
+      <w:proofErr w:type="spellEnd"/>
+      <w:r>
+        <w:rPr>
+          <w:rFonts w:cstheme="minorHAnsi"/>
+        </w:rPr>
+        <w:t xml:space="preserve"> method will add an undirected edge between the given node with string </w:t>
+      </w:r>
+      <w:r>
+        <w:rPr>
+          <w:rFonts w:ascii="Consolas" w:hAnsi="Consolas" w:cstheme="minorHAnsi"/>
+        </w:rPr>
+        <w:t>u</w:t>
+      </w:r>
+      <w:r>
+        <w:rPr>
+          <w:rFonts w:cstheme="minorHAnsi"/>
+        </w:rPr>
+        <w:t xml:space="preserve"> and </w:t>
+      </w:r>
+      <w:r>
+        <w:rPr>
+          <w:rFonts w:ascii="Consolas" w:hAnsi="Consolas" w:cstheme="minorHAnsi"/>
+        </w:rPr>
+        <w:t>v</w:t>
+      </w:r>
+      <w:r>
+        <w:rPr>
+          <w:rFonts w:cstheme="minorHAnsi"/>
+        </w:rPr>
+        <w:t xml:space="preserve">; </w:t>
+      </w:r>
+      <w:proofErr w:type="spellStart"/>
+      <w:r>
+        <w:rPr>
+          <w:rFonts w:ascii="Consolas" w:hAnsi="Consolas" w:cstheme="minorHAnsi"/>
+        </w:rPr>
+        <w:t>getID</w:t>
+      </w:r>
+      <w:proofErr w:type="spellEnd"/>
+      <w:r>
+        <w:rPr>
+          <w:rFonts w:cstheme="minorHAnsi"/>
+        </w:rPr>
+        <w:t xml:space="preserve"> gets the ID with a given name as string; </w:t>
+      </w:r>
+      <w:proofErr w:type="spellStart"/>
+      <w:r>
+        <w:rPr>
+          <w:rFonts w:ascii="Consolas" w:hAnsi="Consolas" w:cstheme="minorHAnsi"/>
+        </w:rPr>
+        <w:t>getName</w:t>
+      </w:r>
+      <w:proofErr w:type="spellEnd"/>
+      <w:r>
+        <w:rPr>
+          <w:rFonts w:cstheme="minorHAnsi"/>
+        </w:rPr>
+        <w:t xml:space="preserve"> gets the name with a given ID as integer; </w:t>
+      </w:r>
+      <w:proofErr w:type="spellStart"/>
+      <w:r>
+        <w:rPr>
+          <w:rFonts w:ascii="Consolas" w:hAnsi="Consolas" w:cstheme="minorHAnsi"/>
+        </w:rPr>
+        <w:t>getDegree</w:t>
+      </w:r>
+      <w:proofErr w:type="spellEnd"/>
+      <w:r>
+        <w:rPr>
+          <w:rFonts w:cstheme="minorHAnsi"/>
+        </w:rPr>
+        <w:t xml:space="preserve"> gets the degree of the node with given ID as integer; </w:t>
+      </w:r>
+      <w:proofErr w:type="spellStart"/>
+      <w:r>
+        <w:rPr>
+          <w:rFonts w:ascii="Consolas" w:hAnsi="Consolas" w:cstheme="minorHAnsi"/>
+        </w:rPr>
+        <w:t>getSize</w:t>
+      </w:r>
+      <w:proofErr w:type="spellEnd"/>
+      <w:r>
+        <w:rPr>
+          <w:rFonts w:cstheme="minorHAnsi"/>
+        </w:rPr>
+        <w:t xml:space="preserve"> gets the number of nodes in the graph, with ID from 0 to size-1.</w:t>
+      </w:r>
+    </w:p>
+    <w:p>
+      <w:pPr>
+        <w:rPr>
+          <w:rFonts w:cstheme="minorHAnsi"/>
+        </w:rPr>
+      </w:pPr>
+      <w:proofErr w:type="spellStart"/>
+      <w:r>
+        <w:rPr>
+          <w:rFonts w:ascii="Consolas" w:hAnsi="Consolas" w:cstheme="minorHAnsi"/>
+        </w:rPr>
+        <w:t>breadthFirstSearchWithLength</w:t>
+      </w:r>
+      <w:proofErr w:type="spellEnd"/>
+      <w:r>
+        <w:rPr>
+          <w:rFonts w:cstheme="minorHAnsi"/>
+        </w:rPr>
+        <w:t xml:space="preserve"> implements a BFS algorithm with a starting node and returns an array of distance of the given node to other nodes. </w:t>
+      </w:r>
+      <w:proofErr w:type="spellStart"/>
+      <w:r>
+        <w:rPr>
+          <w:rFonts w:ascii="Consolas" w:hAnsi="Consolas" w:cstheme="minorHAnsi"/>
+        </w:rPr>
+        <w:t>breadthFirstSearchWithIncoming</w:t>
+      </w:r>
+      <w:proofErr w:type="spellEnd"/>
+      <w:r>
+        <w:rPr>
+          <w:rFonts w:cstheme="minorHAnsi"/>
+        </w:rPr>
+        <w:t xml:space="preserve"> implements a BFS algorithm with a starting and ending node and returns an array of the incoming node (parent in the BFS tree). Notice that the former will finish after traversing through the whole graph, and the latter finishes after meeting the ending node.</w:t>
+      </w:r>
+    </w:p>
+    <w:p>
+      <w:pPr>
+        <w:rPr>
+          <w:rFonts w:cstheme="minorHAnsi"/>
+        </w:rPr>
+      </w:pPr>
+      <w:proofErr w:type="spellStart"/>
+      <w:r>
+        <w:rPr>
+          <w:rFonts w:ascii="Consolas" w:hAnsi="Consolas" w:cstheme="minorHAnsi"/>
+        </w:rPr>
+        <w:t>shortestPath</w:t>
+      </w:r>
+      <w:proofErr w:type="spellEnd"/>
+      <w:r>
+        <w:rPr>
+          <w:rFonts w:cstheme="minorHAnsi"/>
+        </w:rPr>
+        <w:t xml:space="preserve"> gives the shortest path between two nodes and returns the list of nodes the path goes through. This algorithm uses BFS as in </w:t>
+      </w:r>
+      <w:proofErr w:type="spellStart"/>
+      <w:r>
+        <w:rPr>
+          <w:rFonts w:ascii="Consolas" w:hAnsi="Consolas" w:cstheme="minorHAnsi"/>
+        </w:rPr>
+        <w:t>breadthFirstSearchWithIncoming</w:t>
+      </w:r>
+      <w:proofErr w:type="spellEnd"/>
+      <w:r>
+        <w:rPr>
+          <w:rFonts w:cstheme="minorHAnsi"/>
+        </w:rPr>
+        <w:t xml:space="preserve"> since the graph is unweighted and undirected.</w:t>
+      </w:r>
+    </w:p>
+    <w:p>
+      <w:pPr>
+        <w:rPr>
+          <w:rFonts w:cstheme="minorHAnsi"/>
+        </w:rPr>
+      </w:pPr>
+      <w:proofErr w:type="spellStart"/>
+      <w:r>
+        <w:rPr>
+          <w:rFonts w:ascii="Consolas" w:hAnsi="Consolas" w:cstheme="minorHAnsi"/>
+        </w:rPr>
+        <w:t>getDiameter</w:t>
+      </w:r>
+      <w:proofErr w:type="spellEnd"/>
+      <w:r>
+        <w:rPr>
+          <w:rFonts w:cstheme="minorHAnsi"/>
+        </w:rPr>
+        <w:t xml:space="preserve"> gives the diameter (the longest shortest path) of the graph. This algorithm starts at a random node </w:t>
+      </w:r>
+      <w:r>
+        <w:rPr>
+          <w:rFonts w:ascii="Consolas" w:hAnsi="Consolas" w:cstheme="minorHAnsi"/>
+        </w:rPr>
+        <w:t>p</w:t>
+      </w:r>
+      <w:r>
+        <w:rPr>
+          <w:rFonts w:cstheme="minorHAnsi"/>
+        </w:rPr>
+        <w:t xml:space="preserve">, run </w:t>
+      </w:r>
+      <w:proofErr w:type="spellStart"/>
+      <w:r>
+        <w:rPr>
+          <w:rFonts w:ascii="Consolas" w:hAnsi="Consolas" w:cstheme="minorHAnsi"/>
+        </w:rPr>
+        <w:t>breadthFirstSearchWithLength</w:t>
+      </w:r>
+      <w:proofErr w:type="spellEnd"/>
+      <w:r>
+        <w:rPr>
+          <w:rFonts w:cstheme="minorHAnsi"/>
+        </w:rPr>
+        <w:t xml:space="preserve"> once to find the node </w:t>
+      </w:r>
+      <w:r>
+        <w:rPr>
+          <w:rFonts w:ascii="Consolas" w:hAnsi="Consolas" w:cstheme="minorHAnsi"/>
+        </w:rPr>
+        <w:t>u</w:t>
+      </w:r>
+      <w:r>
+        <w:rPr>
+          <w:rFonts w:cstheme="minorHAnsi"/>
+        </w:rPr>
+        <w:t xml:space="preserve"> with largest distance from the starting node, and then run </w:t>
+      </w:r>
+      <w:proofErr w:type="spellStart"/>
+      <w:r>
+        <w:rPr>
+          <w:rFonts w:ascii="Consolas" w:hAnsi="Consolas" w:cstheme="minorHAnsi"/>
+        </w:rPr>
+        <w:t>breadthFirstSearchWithLength</w:t>
+      </w:r>
+      <w:proofErr w:type="spellEnd"/>
+      <w:r>
+        <w:rPr>
+          <w:rFonts w:cstheme="minorHAnsi"/>
+        </w:rPr>
+        <w:t xml:space="preserve"> again to find the node </w:t>
+      </w:r>
+      <w:r>
+        <w:rPr>
+          <w:rFonts w:ascii="Consolas" w:hAnsi="Consolas" w:cstheme="minorHAnsi"/>
+        </w:rPr>
+        <w:t>v</w:t>
+      </w:r>
+      <w:r>
+        <w:rPr>
+          <w:rFonts w:cstheme="minorHAnsi"/>
+        </w:rPr>
+        <w:t xml:space="preserve"> with largest distance from </w:t>
+      </w:r>
+      <w:r>
+        <w:rPr>
+          <w:rFonts w:ascii="Consolas" w:hAnsi="Consolas" w:cstheme="minorHAnsi"/>
+        </w:rPr>
+        <w:t>u</w:t>
+      </w:r>
+      <w:r>
+        <w:rPr>
+          <w:rFonts w:cstheme="minorHAnsi"/>
+        </w:rPr>
+        <w:t>.</w:t>
+      </w:r>
+    </w:p>
+    <w:p>
+      <w:pPr>
+        <w:rPr>
+          <w:rFonts w:cstheme="minorHAnsi"/>
+        </w:rPr>
+      </w:pPr>
+      <w:r>
+        <w:rPr>
+          <w:rFonts w:cstheme="minorHAnsi"/>
+        </w:rPr>
+        <w:lastRenderedPageBreak/>
+        <w:t>We know from lectures (CIS 121 or NETS classes) that this will give us the diameter of the graph. Notice that there exists a small probability that the starting node is not in the largest connected components, which would yield a result of a longest shortest path of that connected component.</w:t>
+      </w:r>
+    </w:p>
+    <w:p>
+      <w:pPr>
+        <w:rPr>
+          <w:rFonts w:cstheme="minorHAnsi"/>
+        </w:rPr>
+      </w:pPr>
+      <w:r>
+        <w:rPr>
+          <w:rFonts w:cstheme="minorHAnsi"/>
+        </w:rPr>
+        <w:t xml:space="preserve">The next few functions </w:t>
+      </w:r>
+      <w:proofErr w:type="spellStart"/>
+      <w:r>
+        <w:rPr>
+          <w:rFonts w:ascii="Consolas" w:hAnsi="Consolas" w:cstheme="minorHAnsi"/>
+        </w:rPr>
+        <w:t>averageDegree</w:t>
+      </w:r>
+      <w:proofErr w:type="spellEnd"/>
+      <w:r>
+        <w:rPr>
+          <w:rFonts w:cstheme="minorHAnsi"/>
+        </w:rPr>
+        <w:t xml:space="preserve">, </w:t>
+      </w:r>
+      <w:proofErr w:type="spellStart"/>
+      <w:r>
+        <w:rPr>
+          <w:rFonts w:ascii="Consolas" w:hAnsi="Consolas" w:cstheme="minorHAnsi"/>
+        </w:rPr>
+        <w:t>graphStDev</w:t>
+      </w:r>
+      <w:proofErr w:type="spellEnd"/>
+      <w:r>
+        <w:rPr>
+          <w:rFonts w:asciiTheme="majorHAnsi" w:hAnsiTheme="majorHAnsi" w:cstheme="majorHAnsi"/>
+        </w:rPr>
+        <w:t xml:space="preserve">, </w:t>
+      </w:r>
+      <w:r>
+        <w:rPr>
+          <w:rFonts w:asciiTheme="majorHAnsi" w:hAnsiTheme="majorHAnsi" w:cstheme="majorHAnsi"/>
+        </w:rPr>
+        <w:t>and</w:t>
+      </w:r>
+      <w:r>
+        <w:rPr>
+          <w:rFonts w:asciiTheme="majorHAnsi" w:hAnsiTheme="majorHAnsi" w:cstheme="majorHAnsi"/>
         </w:rPr>
         <w:t xml:space="preserve"> </w:t>
       </w:r>
-      <w:r>
-        <w:rPr>
-          <w:rFonts w:cstheme="minorHAnsi"/>
-        </w:rPr>
-        <w:t>string array has an edge between them, i.e., each string array forms a clique.</w:t>
-      </w:r>
-    </w:p>
-    <w:p>
-      <w:pPr>
-        <w:pStyle w:val="Heading2"/>
-      </w:pPr>
-      <w:proofErr w:type="spellStart"/>
-      <w:r>
-        <w:t>ActorsNetwork</w:t>
-      </w:r>
-      <w:proofErr w:type="spellEnd"/>
-    </w:p>
-    <w:p>
-      <w:pPr>
-        <w:rPr>
-          <w:rFonts w:cstheme="minorHAnsi"/>
-        </w:rPr>
-      </w:pPr>
-      <w:proofErr w:type="spellStart"/>
-      <w:r>
-        <w:rPr>
-          <w:rFonts w:ascii="Consolas" w:hAnsi="Consolas"/>
-        </w:rPr>
-        <w:t>ActorsNetwor</w:t>
-      </w:r>
-      <w:r>
-        <w:rPr>
-          <w:rFonts w:ascii="Consolas" w:hAnsi="Consolas"/>
-        </w:rPr>
-        <w:t>k</w:t>
-      </w:r>
-      <w:proofErr w:type="spellEnd"/>
-      <w:r>
-        <w:rPr>
-          <w:rFonts w:cstheme="minorHAnsi"/>
-        </w:rPr>
-        <w:t xml:space="preserve"> is a class for all graph calculation and algorithms. It takes in a set of strings as nodes, and build a graph based on these nodes. Inside, it will assign each node a distinct integer id as the true identification of each node. The map </w:t>
-      </w:r>
-      <w:proofErr w:type="spellStart"/>
-      <w:r>
-        <w:rPr>
-          <w:rFonts w:ascii="Consolas" w:hAnsi="Consolas" w:cstheme="minorHAnsi"/>
-        </w:rPr>
-        <w:t>nameToI</w:t>
-      </w:r>
-      <w:r>
-        <w:rPr>
-          <w:rFonts w:ascii="Consolas" w:hAnsi="Consolas" w:cstheme="minorHAnsi"/>
-        </w:rPr>
-        <w:t>D</w:t>
-      </w:r>
-      <w:proofErr w:type="spellEnd"/>
-      <w:r>
-        <w:rPr>
-          <w:rFonts w:cstheme="minorHAnsi"/>
-        </w:rPr>
-        <w:t xml:space="preserve"> and </w:t>
-      </w:r>
-      <w:proofErr w:type="spellStart"/>
-      <w:r>
-        <w:rPr>
-          <w:rFonts w:ascii="Consolas" w:hAnsi="Consolas" w:cstheme="minorHAnsi"/>
-        </w:rPr>
-        <w:t>idToName</w:t>
-      </w:r>
-      <w:proofErr w:type="spellEnd"/>
-      <w:r>
-        <w:rPr>
-          <w:rFonts w:cstheme="minorHAnsi"/>
-        </w:rPr>
-        <w:t xml:space="preserve"> is used for keeping track of the mapping.</w:t>
-      </w:r>
-    </w:p>
-    <w:p>
-      <w:pPr>
-        <w:rPr>
-          <w:rFonts w:cstheme="minorHAnsi"/>
-        </w:rPr>
-      </w:pPr>
-      <w:r>
-        <w:rPr>
-          <w:rFonts w:cstheme="minorHAnsi"/>
-        </w:rPr>
-        <w:t xml:space="preserve">The </w:t>
-      </w:r>
-      <w:proofErr w:type="spellStart"/>
-      <w:r>
-        <w:rPr>
-          <w:rFonts w:ascii="Consolas" w:hAnsi="Consolas" w:cstheme="minorHAnsi"/>
-        </w:rPr>
-        <w:t>addEdge</w:t>
-      </w:r>
-      <w:proofErr w:type="spellEnd"/>
-      <w:r>
-        <w:rPr>
-          <w:rFonts w:cstheme="minorHAnsi"/>
-        </w:rPr>
-        <w:t xml:space="preserve"> method will add an undirected edge between the given node with string </w:t>
-      </w:r>
-      <w:r>
-        <w:rPr>
-          <w:rFonts w:ascii="Consolas" w:hAnsi="Consolas" w:cstheme="minorHAnsi"/>
-        </w:rPr>
-        <w:t>u</w:t>
-      </w:r>
-      <w:r>
-        <w:rPr>
-          <w:rFonts w:cstheme="minorHAnsi"/>
-        </w:rPr>
-        <w:t xml:space="preserve"> and </w:t>
-      </w:r>
-      <w:r>
-        <w:rPr>
-          <w:rFonts w:ascii="Consolas" w:hAnsi="Consolas" w:cstheme="minorHAnsi"/>
-        </w:rPr>
-        <w:t>v</w:t>
-      </w:r>
-      <w:r>
-        <w:rPr>
-          <w:rFonts w:cstheme="minorHAnsi"/>
-        </w:rPr>
-        <w:t xml:space="preserve">; </w:t>
-      </w:r>
-      <w:proofErr w:type="spellStart"/>
-      <w:r>
-        <w:rPr>
-          <w:rFonts w:ascii="Consolas" w:hAnsi="Consolas" w:cstheme="minorHAnsi"/>
-        </w:rPr>
-        <w:t>getID</w:t>
-      </w:r>
-      <w:proofErr w:type="spellEnd"/>
-      <w:r>
-        <w:rPr>
-          <w:rFonts w:cstheme="minorHAnsi"/>
-        </w:rPr>
-        <w:t xml:space="preserve"> gets the ID with a given name as string; </w:t>
-      </w:r>
-      <w:proofErr w:type="spellStart"/>
-      <w:r>
-        <w:rPr>
-          <w:rFonts w:ascii="Consolas" w:hAnsi="Consolas" w:cstheme="minorHAnsi"/>
-        </w:rPr>
-        <w:t>getName</w:t>
-      </w:r>
-      <w:proofErr w:type="spellEnd"/>
-      <w:r>
-        <w:rPr>
-          <w:rFonts w:cstheme="minorHAnsi"/>
-        </w:rPr>
-        <w:t xml:space="preserve"> gets the name with a given ID as integer; </w:t>
-      </w:r>
-      <w:proofErr w:type="spellStart"/>
-      <w:r>
-        <w:rPr>
-          <w:rFonts w:ascii="Consolas" w:hAnsi="Consolas" w:cstheme="minorHAnsi"/>
-        </w:rPr>
-        <w:t>getDegree</w:t>
-      </w:r>
-      <w:proofErr w:type="spellEnd"/>
-      <w:r>
-        <w:rPr>
-          <w:rFonts w:cstheme="minorHAnsi"/>
-        </w:rPr>
-        <w:t xml:space="preserve"> gets the degree of the node with given ID as integer; </w:t>
-      </w:r>
-      <w:proofErr w:type="spellStart"/>
-      <w:r>
-        <w:rPr>
-          <w:rFonts w:ascii="Consolas" w:hAnsi="Consolas" w:cstheme="minorHAnsi"/>
-        </w:rPr>
-        <w:t>getSize</w:t>
-      </w:r>
-      <w:proofErr w:type="spellEnd"/>
-      <w:r>
-        <w:rPr>
-          <w:rFonts w:cstheme="minorHAnsi"/>
-        </w:rPr>
-        <w:t xml:space="preserve"> gets the number of nodes in the graph, with ID from 0 to size-1.</w:t>
-      </w:r>
-    </w:p>
-    <w:p>
-      <w:pPr>
-        <w:rPr>
-          <w:rFonts w:cstheme="minorHAnsi"/>
-        </w:rPr>
-      </w:pPr>
-      <w:proofErr w:type="spellStart"/>
-      <w:r>
-        <w:rPr>
-          <w:rFonts w:ascii="Consolas" w:hAnsi="Consolas" w:cstheme="minorHAnsi"/>
-        </w:rPr>
-        <w:t>breadthFirstSearchWithLength</w:t>
-      </w:r>
-      <w:proofErr w:type="spellEnd"/>
-      <w:r>
-        <w:rPr>
-          <w:rFonts w:cstheme="minorHAnsi"/>
-        </w:rPr>
-        <w:t xml:space="preserve"> implements a BFS algorithm with a starting node and returns an array of distance of the given node to other nodes. </w:t>
-      </w:r>
-      <w:proofErr w:type="spellStart"/>
-      <w:r>
-        <w:rPr>
-          <w:rFonts w:ascii="Consolas" w:hAnsi="Consolas" w:cstheme="minorHAnsi"/>
-        </w:rPr>
-        <w:t>breadthFirstSearchWithIncoming</w:t>
-      </w:r>
-      <w:proofErr w:type="spellEnd"/>
-      <w:r>
-        <w:rPr>
-          <w:rFonts w:cstheme="minorHAnsi"/>
-        </w:rPr>
-        <w:t xml:space="preserve"> implements a BFS algorithm with a starting and ending node and returns an array of the incoming node (parent in the BFS tree). Notice that the former will finish after traversing through the whole graph, and the latter finishes after meeting the ending node.</w:t>
-      </w:r>
-    </w:p>
-    <w:p>
-      <w:pPr>
-        <w:rPr>
-          <w:rFonts w:cstheme="minorHAnsi"/>
-        </w:rPr>
-      </w:pPr>
-      <w:proofErr w:type="spellStart"/>
-      <w:r>
-        <w:rPr>
-          <w:rFonts w:ascii="Consolas" w:hAnsi="Consolas" w:cstheme="minorHAnsi"/>
-        </w:rPr>
-        <w:t>shortestPath</w:t>
-      </w:r>
-      <w:proofErr w:type="spellEnd"/>
-      <w:r>
-        <w:rPr>
-          <w:rFonts w:cstheme="minorHAnsi"/>
-        </w:rPr>
-        <w:t xml:space="preserve"> gives the shortest path between two nodes and returns the list of nodes the path goes through. This algorithm uses BFS as in </w:t>
-      </w:r>
-      <w:proofErr w:type="spellStart"/>
-      <w:r>
-        <w:rPr>
-          <w:rFonts w:ascii="Consolas" w:hAnsi="Consolas" w:cstheme="minorHAnsi"/>
-        </w:rPr>
-        <w:t>breadthFirstSearchWithIncoming</w:t>
-      </w:r>
-      <w:proofErr w:type="spellEnd"/>
-      <w:r>
-        <w:rPr>
-          <w:rFonts w:cstheme="minorHAnsi"/>
-        </w:rPr>
-        <w:t xml:space="preserve"> since the graph is unweighted and undirected.</w:t>
-      </w:r>
-    </w:p>
-    <w:p>
-      <w:pPr>
-        <w:rPr>
-          <w:rFonts w:cstheme="minorHAnsi"/>
-        </w:rPr>
-      </w:pPr>
-      <w:proofErr w:type="spellStart"/>
-      <w:r>
-        <w:rPr>
-          <w:rFonts w:ascii="Consolas" w:hAnsi="Consolas" w:cstheme="minorHAnsi"/>
-        </w:rPr>
-        <w:t>getDiameter</w:t>
-      </w:r>
-      <w:proofErr w:type="spellEnd"/>
-      <w:r>
-        <w:rPr>
-          <w:rFonts w:cstheme="minorHAnsi"/>
-        </w:rPr>
-        <w:t xml:space="preserve"> gives the diameter (the longest shortest path) of the graph. This algorithm starts at a random node </w:t>
-      </w:r>
-      <w:r>
-        <w:rPr>
-          <w:rFonts w:ascii="Consolas" w:hAnsi="Consolas" w:cstheme="minorHAnsi"/>
-        </w:rPr>
-        <w:t>p</w:t>
-      </w:r>
-      <w:r>
-        <w:rPr>
-          <w:rFonts w:cstheme="minorHAnsi"/>
-        </w:rPr>
-        <w:t xml:space="preserve">, run </w:t>
-      </w:r>
-      <w:proofErr w:type="spellStart"/>
-      <w:r>
-        <w:rPr>
-          <w:rFonts w:ascii="Consolas" w:hAnsi="Consolas" w:cstheme="minorHAnsi"/>
-        </w:rPr>
-        <w:t>breadthFirstSearchWithLength</w:t>
-      </w:r>
-      <w:proofErr w:type="spellEnd"/>
-      <w:r>
-        <w:rPr>
-          <w:rFonts w:cstheme="minorHAnsi"/>
-        </w:rPr>
-        <w:t xml:space="preserve"> once to find the node </w:t>
-      </w:r>
-      <w:r>
-        <w:rPr>
-          <w:rFonts w:ascii="Consolas" w:hAnsi="Consolas" w:cstheme="minorHAnsi"/>
-        </w:rPr>
-        <w:t>u</w:t>
-      </w:r>
-      <w:r>
-        <w:rPr>
-          <w:rFonts w:cstheme="minorHAnsi"/>
-        </w:rPr>
-        <w:t xml:space="preserve"> with largest distance from the starting node, and then run </w:t>
-      </w:r>
-      <w:proofErr w:type="spellStart"/>
-      <w:r>
-        <w:rPr>
-          <w:rFonts w:ascii="Consolas" w:hAnsi="Consolas" w:cstheme="minorHAnsi"/>
-        </w:rPr>
-        <w:t>breadthFirstSearchWithLength</w:t>
-      </w:r>
-      <w:proofErr w:type="spellEnd"/>
-      <w:r>
-        <w:rPr>
-          <w:rFonts w:cstheme="minorHAnsi"/>
-        </w:rPr>
-        <w:t xml:space="preserve"> again to find the node </w:t>
-      </w:r>
-      <w:r>
-        <w:rPr>
-          <w:rFonts w:ascii="Consolas" w:hAnsi="Consolas" w:cstheme="minorHAnsi"/>
-        </w:rPr>
-        <w:t>v</w:t>
-      </w:r>
-      <w:r>
-        <w:rPr>
-          <w:rFonts w:cstheme="minorHAnsi"/>
-        </w:rPr>
-        <w:t xml:space="preserve"> with largest distance from </w:t>
-      </w:r>
-      <w:r>
-        <w:rPr>
-          <w:rFonts w:ascii="Consolas" w:hAnsi="Consolas" w:cstheme="minorHAnsi"/>
-        </w:rPr>
-        <w:t>u</w:t>
-      </w:r>
-      <w:r>
-        <w:rPr>
-          <w:rFonts w:cstheme="minorHAnsi"/>
-        </w:rPr>
-        <w:t xml:space="preserve">. </w:t>
-      </w:r>
-      <w:r>
-        <w:rPr>
-          <w:rFonts w:cstheme="minorHAnsi"/>
-        </w:rPr>
-        <w:lastRenderedPageBreak/>
-        <w:t xml:space="preserve">We know from lectures (CIS 121 or NETS classes) that this will give us the diameter of the graph. Notice that there exists a small probability that the starting node is not in the largest connected components, which would yield a result of a </w:t>
-      </w:r>
-      <w:r>
-        <w:rPr>
-          <w:rFonts w:cstheme="minorHAnsi"/>
-        </w:rPr>
-        <w:t>longest shortest path</w:t>
-      </w:r>
-      <w:r>
-        <w:rPr>
-          <w:rFonts w:cstheme="minorHAnsi"/>
-        </w:rPr>
-        <w:t xml:space="preserve"> of that connected component.</w:t>
-      </w:r>
-    </w:p>
-    <w:p>
-      <w:pPr>
-        <w:pStyle w:val="Heading2"/>
-      </w:pPr>
-      <w:proofErr w:type="spellStart"/>
-      <w:r>
-        <w:t>GraphVisualizer</w:t>
-      </w:r>
-      <w:proofErr w:type="spellEnd"/>
-    </w:p>
-    <w:p>
-      <w:pPr>
-        <w:rPr>
-          <w:rFonts w:cstheme="minorHAnsi"/>
-        </w:rPr>
-      </w:pPr>
-      <w:proofErr w:type="spellStart"/>
-      <w:r>
-        <w:rPr>
-          <w:rFonts w:ascii="Consolas" w:hAnsi="Consolas"/>
-        </w:rPr>
-        <w:t>GraphVisualizer</w:t>
-      </w:r>
-      <w:proofErr w:type="spellEnd"/>
-      <w:r>
-        <w:t xml:space="preserve"> contains the entry point for the program.</w:t>
-      </w:r>
-      <w:r>
-        <w:t xml:space="preserve"> We use our own </w:t>
-      </w:r>
-      <w:proofErr w:type="spellStart"/>
-      <w:r>
-        <w:rPr>
-          <w:rFonts w:ascii="Consolas" w:hAnsi="Consolas"/>
-        </w:rPr>
-        <w:t>ActorsNetwork</w:t>
-      </w:r>
-      <w:proofErr w:type="spellEnd"/>
-      <w:r>
-        <w:t xml:space="preserve"> for algorithm, and uses the library </w:t>
-      </w:r>
-      <w:proofErr w:type="spellStart"/>
-      <w:proofErr w:type="gramStart"/>
-      <w:r>
-        <w:rPr>
-          <w:rFonts w:ascii="Consolas" w:hAnsi="Consolas"/>
-        </w:rPr>
-        <w:t>org.graphstream</w:t>
-      </w:r>
-      <w:proofErr w:type="gramEnd"/>
-      <w:r>
-        <w:rPr>
-          <w:rFonts w:ascii="Consolas" w:hAnsi="Consolas"/>
-        </w:rPr>
-        <w:t>.graph</w:t>
-      </w:r>
-      <w:proofErr w:type="spellEnd"/>
-      <w:r>
-        <w:rPr>
-          <w:rFonts w:cstheme="minorHAnsi"/>
-        </w:rPr>
-        <w:t xml:space="preserve"> for visualization. </w:t>
-      </w:r>
-    </w:p>
-    <w:p>
-      <w:pPr>
-        <w:rPr>
-          <w:rFonts w:cstheme="minorHAnsi"/>
-        </w:rPr>
-      </w:pPr>
-      <w:r>
-        <w:t xml:space="preserve">The method </w:t>
-      </w:r>
-      <w:proofErr w:type="spellStart"/>
-      <w:r>
-        <w:rPr>
-          <w:rFonts w:ascii="Consolas" w:hAnsi="Consolas"/>
-        </w:rPr>
-        <w:t>init</w:t>
-      </w:r>
-      <w:proofErr w:type="spellEnd"/>
-      <w:r>
-        <w:t xml:space="preserve"> will download and process the data and add all nodes to the graph class we wrote. The method </w:t>
-      </w:r>
-      <w:proofErr w:type="spellStart"/>
-      <w:r>
-        <w:rPr>
-          <w:rFonts w:ascii="Consolas" w:hAnsi="Consolas"/>
-        </w:rPr>
-        <w:t>addEdge</w:t>
-      </w:r>
-      <w:proofErr w:type="spellEnd"/>
-      <w:r>
-        <w:t xml:space="preserve"> will added an edge with given two nodes to the visualizer. </w:t>
-      </w:r>
-      <w:proofErr w:type="spellStart"/>
-      <w:r>
-        <w:rPr>
-          <w:rFonts w:ascii="Consolas" w:hAnsi="Consolas"/>
-        </w:rPr>
-        <w:t>displayNeighbors</w:t>
-      </w:r>
-      <w:proofErr w:type="spellEnd"/>
-      <w:r>
-        <w:rPr>
-          <w:rFonts w:cstheme="minorHAnsi"/>
-        </w:rPr>
-        <w:t xml:space="preserve"> would display the node itself and up to 15 neighbors with the largest-degree on the visualizer. </w:t>
-      </w:r>
-      <w:proofErr w:type="spellStart"/>
-      <w:r>
-        <w:rPr>
-          <w:rFonts w:ascii="Consolas" w:hAnsi="Consolas" w:cstheme="minorHAnsi"/>
-        </w:rPr>
-        <w:t>findLink</w:t>
-      </w:r>
-      <w:proofErr w:type="spellEnd"/>
-      <w:r>
-        <w:rPr>
-          <w:rFonts w:cstheme="minorHAnsi"/>
-        </w:rPr>
-        <w:t xml:space="preserve"> will find the shortest path between the </w:t>
-      </w:r>
-      <w:r>
-        <w:t>given two nodes</w:t>
-      </w:r>
-      <w:r>
-        <w:t xml:space="preserve"> and add it</w:t>
-      </w:r>
-      <w:r>
-        <w:t xml:space="preserve"> to the visualizer</w:t>
-      </w:r>
-      <w:r>
-        <w:t xml:space="preserve">. </w:t>
-      </w:r>
-      <w:proofErr w:type="spellStart"/>
-      <w:r>
-        <w:rPr>
-          <w:rFonts w:ascii="Consolas" w:hAnsi="Consolas"/>
-        </w:rPr>
-        <w:t>getDiameter</w:t>
-      </w:r>
-      <w:proofErr w:type="spellEnd"/>
-      <w:r>
-        <w:rPr>
-          <w:rFonts w:cstheme="minorHAnsi"/>
-        </w:rPr>
-        <w:t xml:space="preserve"> would get the diameter of the graph and display it on the visualizer.</w:t>
-      </w:r>
-    </w:p>
-    <w:p>
-      <w:pPr>
-        <w:rPr>
-          <w:rFonts w:cstheme="minorHAnsi"/>
-        </w:rPr>
-      </w:pPr>
-      <w:r>
-        <w:rPr>
-          <w:rFonts w:cstheme="minorHAnsi"/>
-        </w:rPr>
-        <w:t xml:space="preserve">The rest of the methods are related to the building of Swing components, and the code is mainly </w:t>
-      </w:r>
-      <w:r>
-        <w:rPr>
-          <w:rFonts w:cstheme="minorHAnsi" w:hint="eastAsia"/>
-        </w:rPr>
-        <w:t>routine</w:t>
-      </w:r>
-      <w:r>
-        <w:rPr>
-          <w:rFonts w:cstheme="minorHAnsi"/>
-        </w:rPr>
-        <w:t>s and pretty self-explanatory.</w:t>
+      <w:proofErr w:type="spellStart"/>
+      <w:r>
+        <w:rPr>
+          <w:rFonts w:ascii="Consolas" w:hAnsi="Consolas" w:cstheme="majorHAnsi"/>
+        </w:rPr>
+        <w:t>actorStDevs</w:t>
+      </w:r>
+      <w:proofErr w:type="spellEnd"/>
+      <w:r>
+        <w:rPr>
+          <w:rFonts w:asciiTheme="majorHAnsi" w:hAnsiTheme="majorHAnsi" w:cstheme="majorHAnsi"/>
+        </w:rPr>
+        <w:t xml:space="preserve"> are all used for statistical analysis of the whole graph. </w:t>
+      </w:r>
+      <w:proofErr w:type="spellStart"/>
+      <w:r>
+        <w:rPr>
+          <w:rFonts w:ascii="Consolas" w:hAnsi="Consolas" w:cstheme="minorHAnsi"/>
+        </w:rPr>
+        <w:t>averageDegree</w:t>
+      </w:r>
+      <w:proofErr w:type="spellEnd"/>
+      <w:r>
+        <w:rPr>
+          <w:rFonts w:cstheme="minorHAnsi"/>
+        </w:rPr>
+        <w:t xml:space="preserve"> calculates the average degree among all nodes through a sum of linked list lengths, then dividing by the size of the graph. </w:t>
+      </w:r>
+      <w:proofErr w:type="spellStart"/>
+      <w:r>
+        <w:rPr>
+          <w:rFonts w:ascii="Consolas" w:hAnsi="Consolas" w:cstheme="minorHAnsi"/>
+        </w:rPr>
+        <w:t>graphStDev</w:t>
+      </w:r>
+      <w:proofErr w:type="spellEnd"/>
+      <w:r>
+        <w:rPr>
+          <w:rFonts w:cstheme="minorHAnsi"/>
+        </w:rPr>
+        <w:t xml:space="preserve"> uses the formula for standard deviation </w:t>
+      </w:r>
+      <m:oMath>
+        <m:rad>
+          <m:radPr>
+            <m:degHide m:val="1"/>
+            <m:ctrlPr>
+              <w:rPr>
+                <w:rFonts w:ascii="Cambria Math" w:hAnsi="Cambria Math" w:cstheme="minorHAnsi"/>
+              </w:rPr>
+            </m:ctrlPr>
+          </m:radPr>
+          <m:deg>
+            <m:ctrlPr>
+              <w:rPr>
+                <w:rFonts w:ascii="Cambria Math" w:hAnsi="Cambria Math" w:cstheme="minorHAnsi"/>
+                <w:i/>
+              </w:rPr>
+            </m:ctrlPr>
+          </m:deg>
+          <m:e>
+            <m:f>
+              <m:fPr>
+                <m:ctrlPr>
+                  <w:rPr>
+                    <w:rFonts w:ascii="Cambria Math" w:hAnsi="Cambria Math" w:cstheme="minorHAnsi"/>
+                  </w:rPr>
+                </m:ctrlPr>
+              </m:fPr>
+              <m:num>
+                <m:r>
+                  <w:rPr>
+                    <w:rFonts w:ascii="Cambria Math" w:hAnsi="Cambria Math" w:cstheme="minorHAnsi"/>
+                  </w:rPr>
+                  <m:t>1</m:t>
+                </m:r>
+              </m:num>
+              <m:den>
+                <m:r>
+                  <w:rPr>
+                    <w:rFonts w:ascii="Cambria Math" w:hAnsi="Cambria Math" w:cstheme="minorHAnsi"/>
+                  </w:rPr>
+                  <m:t>n</m:t>
+                </m:r>
+              </m:den>
+            </m:f>
+            <m:nary>
+              <m:naryPr>
+                <m:chr m:val="∑"/>
+                <m:ctrlPr>
+                  <w:rPr>
+                    <w:rFonts w:ascii="Cambria Math" w:hAnsi="Cambria Math" w:cstheme="minorHAnsi"/>
+                  </w:rPr>
+                </m:ctrlPr>
+              </m:naryPr>
+              <m:sub>
+                <m:r>
+                  <w:rPr>
+                    <w:rFonts w:ascii="Cambria Math" w:hAnsi="Cambria Math" w:cstheme="minorHAnsi"/>
+                  </w:rPr>
+                  <m:t>i=1</m:t>
+                </m:r>
+                <m:ctrlPr>
+                  <w:rPr>
+                    <w:rFonts w:ascii="Cambria Math" w:hAnsi="Cambria Math" w:cstheme="minorHAnsi"/>
+                    <w:i/>
+                  </w:rPr>
+                </m:ctrlPr>
+              </m:sub>
+              <m:sup>
+                <m:r>
+                  <w:rPr>
+                    <w:rFonts w:ascii="Cambria Math" w:hAnsi="Cambria Math" w:cstheme="minorHAnsi"/>
+                  </w:rPr>
+                  <m:t>n</m:t>
+                </m:r>
+                <m:ctrlPr>
+                  <w:rPr>
+                    <w:rFonts w:ascii="Cambria Math" w:hAnsi="Cambria Math" w:cstheme="minorHAnsi"/>
+                    <w:i/>
+                  </w:rPr>
+                </m:ctrlPr>
+              </m:sup>
+              <m:e>
+                <m:sSup>
+                  <m:sSupPr>
+                    <m:ctrlPr>
+                      <w:rPr>
+                        <w:rFonts w:ascii="Cambria Math" w:hAnsi="Cambria Math" w:cstheme="minorHAnsi"/>
+                        <w:i/>
+                      </w:rPr>
+                    </m:ctrlPr>
+                  </m:sSupPr>
+                  <m:e>
+                    <m:d>
+                      <m:dPr>
+                        <m:ctrlPr>
+                          <w:rPr>
+                            <w:rFonts w:ascii="Cambria Math" w:hAnsi="Cambria Math" w:cstheme="minorHAnsi"/>
+                            <w:i/>
+                          </w:rPr>
+                        </m:ctrlPr>
+                      </m:dPr>
+                      <m:e>
+                        <m:sSub>
+                          <m:sSubPr>
+                            <m:ctrlPr>
+                              <w:rPr>
+                                <w:rFonts w:ascii="Cambria Math" w:hAnsi="Cambria Math" w:cstheme="minorHAnsi"/>
+                                <w:i/>
+                              </w:rPr>
+                            </m:ctrlPr>
+                          </m:sSubPr>
+                          <m:e>
+                            <m:r>
+                              <w:rPr>
+                                <w:rFonts w:ascii="Cambria Math" w:hAnsi="Cambria Math" w:cstheme="minorHAnsi"/>
+                              </w:rPr>
+                              <m:t>x</m:t>
+                            </m:r>
+                          </m:e>
+                          <m:sub>
+                            <m:r>
+                              <w:rPr>
+                                <w:rFonts w:ascii="Cambria Math" w:hAnsi="Cambria Math" w:cstheme="minorHAnsi"/>
+                              </w:rPr>
+                              <m:t>i</m:t>
+                            </m:r>
+                          </m:sub>
+                        </m:sSub>
+                        <m:r>
+                          <w:rPr>
+                            <w:rFonts w:ascii="Cambria Math" w:hAnsi="Cambria Math" w:cstheme="minorHAnsi"/>
+                          </w:rPr>
+                          <m:t>-</m:t>
+                        </m:r>
+                        <m:r>
+                          <m:rPr>
+                            <m:sty m:val="p"/>
+                          </m:rPr>
+                          <w:rPr>
+                            <w:rFonts w:ascii="Cambria Math" w:hAnsi="Cambria Math" w:cstheme="minorHAnsi"/>
+                          </w:rPr>
+                          <m:t>μ</m:t>
+                        </m:r>
+                      </m:e>
+                    </m:d>
+                    <m:ctrlPr>
+                      <w:rPr>
+                        <w:rFonts w:ascii="Cambria Math" w:hAnsi="Cambria Math" w:cstheme="minorHAnsi"/>
+                      </w:rPr>
+                    </m:ctrlPr>
+                  </m:e>
+                  <m:sup>
+                    <m:r>
+                      <w:rPr>
+                        <w:rFonts w:ascii="Cambria Math" w:hAnsi="Cambria Math" w:cstheme="minorHAnsi"/>
+                      </w:rPr>
+                      <m:t>2</m:t>
+                    </m:r>
+                  </m:sup>
+                </m:sSup>
+              </m:e>
+            </m:nary>
+          </m:e>
+        </m:rad>
+      </m:oMath>
+      <w:r>
+        <w:rPr>
+          <w:rFonts w:cstheme="minorHAnsi"/>
+        </w:rPr>
+        <w:t xml:space="preserve"> by summing squared differences of each element from the mean, dividing by the number of elements to determine variance, then finding standard deviation of degrees (the square root of variance). </w:t>
+      </w:r>
+      <w:proofErr w:type="spellStart"/>
+      <w:r>
+        <w:rPr>
+          <w:rFonts w:ascii="Consolas" w:hAnsi="Consolas" w:cstheme="majorHAnsi"/>
+        </w:rPr>
+        <w:t>actorStDevs</w:t>
+      </w:r>
+      <w:proofErr w:type="spellEnd"/>
+      <w:r>
+        <w:rPr>
+          <w:rFonts w:cstheme="minorHAnsi"/>
+        </w:rPr>
+        <w:t xml:space="preserve"> makes use of these functions to find where each actor falls in the distribution, measured by positive or negative standard deviations from the mean.</w:t>
+      </w:r>
+    </w:p>
+    <w:p>
+      <w:pPr>
+        <w:rPr>
+          <w:rFonts w:cstheme="minorHAnsi"/>
+        </w:rPr>
+      </w:pPr>
+      <w:proofErr w:type="spellStart"/>
+      <w:r>
+        <w:rPr>
+          <w:rFonts w:ascii="Consolas" w:hAnsi="Consolas" w:cstheme="majorHAnsi"/>
+        </w:rPr>
+        <w:t>degBuckets</w:t>
+      </w:r>
+      <w:proofErr w:type="spellEnd"/>
+      <w:r>
+        <w:rPr>
+          <w:rFonts w:cstheme="minorHAnsi"/>
+        </w:rPr>
+        <w:t xml:space="preserve"> was used to facilitate the creation of histograms. Instead of dealing with each node and its degree individually, </w:t>
+      </w:r>
+      <w:proofErr w:type="spellStart"/>
+      <w:r>
+        <w:rPr>
+          <w:rFonts w:ascii="Consolas" w:hAnsi="Consolas" w:cstheme="majorHAnsi"/>
+        </w:rPr>
+        <w:t>degBuckets</w:t>
+      </w:r>
+      <w:proofErr w:type="spellEnd"/>
+      <w:r>
+        <w:rPr>
+          <w:rFonts w:cstheme="minorHAnsi"/>
+        </w:rPr>
+        <w:t xml:space="preserve"> calculated frequencies of degree intervals</w:t>
+      </w:r>
+      <w:r>
+        <w:rPr>
+          <w:rFonts w:cstheme="minorHAnsi"/>
+        </w:rPr>
+        <w:t xml:space="preserve"> of a given size. For example, using an interval of 5 would find how many nodes had degree 0-4, 5-9, 10-14, and so on. Each bucket was defined by its lower bound, and the output map contained lower bounds as keys and frequencies as values. In order to allow for copy-pasting of data into Excel for visualization, empty buckets were created for intervals that contained 0 nodes. This avoided the problem of missing intervals when the map value set was printed.</w:t>
+      </w:r>
+    </w:p>
+    <w:p>
+      <w:pPr>
+        <w:rPr>
+          <w:rFonts w:cstheme="minorHAnsi"/>
+        </w:rPr>
+      </w:pPr>
+      <w:proofErr w:type="spellStart"/>
+      <w:r>
+        <w:rPr>
+          <w:rFonts w:ascii="Consolas" w:hAnsi="Consolas" w:cstheme="minorHAnsi"/>
+        </w:rPr>
+        <w:t>getActorStDev</w:t>
+      </w:r>
+      <w:proofErr w:type="spellEnd"/>
+      <w:r>
+        <w:rPr>
+          <w:rFonts w:cstheme="minorHAnsi"/>
+        </w:rPr>
+        <w:t xml:space="preserve"> was created for convenience, so that tests could gather data on specific actors without taking the time to calculate standard deviations for all actors and retrieve a specific entry from the resultant map. It functions as a single iteration of </w:t>
+      </w:r>
+      <w:proofErr w:type="spellStart"/>
+      <w:r>
+        <w:rPr>
+          <w:rFonts w:ascii="Consolas" w:hAnsi="Consolas" w:cstheme="majorHAnsi"/>
+        </w:rPr>
+        <w:t>actorS</w:t>
+      </w:r>
+      <w:r>
+        <w:rPr>
+          <w:rFonts w:ascii="Consolas" w:hAnsi="Consolas" w:cstheme="majorHAnsi"/>
+        </w:rPr>
+        <w:t>t</w:t>
+      </w:r>
+      <w:r>
+        <w:rPr>
+          <w:rFonts w:ascii="Consolas" w:hAnsi="Consolas" w:cstheme="majorHAnsi"/>
+        </w:rPr>
+        <w:t>Devs</w:t>
+      </w:r>
+      <w:proofErr w:type="spellEnd"/>
+      <w:r>
+        <w:rPr>
+          <w:rFonts w:cstheme="minorHAnsi"/>
+        </w:rPr>
+        <w:t>, where the difference between an actor’s degree and the average is divided by the graph’s standard deviation of degrees.</w:t>
+      </w:r>
+    </w:p>
+    <w:p>
+      <w:pPr>
+        <w:rPr>
+          <w:rFonts w:cstheme="minorHAnsi"/>
+        </w:rPr>
+      </w:pPr>
+      <w:proofErr w:type="spellStart"/>
+      <w:r>
+        <w:rPr>
+          <w:rFonts w:ascii="Consolas" w:hAnsi="Consolas" w:cstheme="minorHAnsi"/>
+        </w:rPr>
+        <w:t>sortedDegToName</w:t>
+      </w:r>
+      <w:proofErr w:type="spellEnd"/>
+      <w:r>
+        <w:rPr>
+          <w:rFonts w:cstheme="minorHAnsi"/>
+        </w:rPr>
+        <w:t xml:space="preserve"> was used as the first step in empirical analysis of high-degree actors. By sorting all nodes by degree and placing them in a map corresponding to their names, it was easier to pick an actor based on their degree and find additional information from the web.</w:t>
       </w:r>
       <w:bookmarkStart w:id="0" w:name="_GoBack"/>
       <w:bookmarkEnd w:id="0"/>
+    </w:p>
+    <w:p>
+      <w:pPr>
+        <w:pStyle w:val="Heading2"/>
+      </w:pPr>
+      <w:proofErr w:type="spellStart"/>
+      <w:r>
+        <w:t>GraphVisualizer</w:t>
+      </w:r>
+      <w:proofErr w:type="spellEnd"/>
+    </w:p>
+    <w:p>
+      <w:pPr>
+        <w:rPr>
+          <w:rFonts w:cstheme="minorHAnsi"/>
+        </w:rPr>
+      </w:pPr>
+      <w:proofErr w:type="spellStart"/>
+      <w:r>
+        <w:rPr>
+          <w:rFonts w:ascii="Consolas" w:hAnsi="Consolas"/>
+        </w:rPr>
+        <w:t>GraphVisualizer</w:t>
+      </w:r>
+      <w:proofErr w:type="spellEnd"/>
+      <w:r>
+        <w:t xml:space="preserve"> contains the entry point for the program.</w:t>
+      </w:r>
+      <w:r>
+        <w:t xml:space="preserve"> We use our own </w:t>
+      </w:r>
+      <w:proofErr w:type="spellStart"/>
+      <w:r>
+        <w:rPr>
+          <w:rFonts w:ascii="Consolas" w:hAnsi="Consolas"/>
+        </w:rPr>
+        <w:t>ActorsNetwork</w:t>
+      </w:r>
+      <w:proofErr w:type="spellEnd"/>
+      <w:r>
+        <w:t xml:space="preserve"> for </w:t>
+      </w:r>
+      <w:proofErr w:type="gramStart"/>
+      <w:r>
+        <w:t>algorithm, and</w:t>
+      </w:r>
+      <w:proofErr w:type="gramEnd"/>
+      <w:r>
+        <w:t xml:space="preserve"> uses the library </w:t>
+      </w:r>
+      <w:proofErr w:type="spellStart"/>
+      <w:r>
+        <w:rPr>
+          <w:rFonts w:ascii="Consolas" w:hAnsi="Consolas"/>
+        </w:rPr>
+        <w:t>org.graphstream.graph</w:t>
+      </w:r>
+      <w:proofErr w:type="spellEnd"/>
+      <w:r>
+        <w:rPr>
+          <w:rFonts w:cstheme="minorHAnsi"/>
+        </w:rPr>
+        <w:t xml:space="preserve"> for visualization. </w:t>
+      </w:r>
+    </w:p>
+    <w:p>
+      <w:pPr>
+        <w:rPr>
+          <w:rFonts w:cstheme="minorHAnsi"/>
+        </w:rPr>
+      </w:pPr>
+      <w:r>
+        <w:t xml:space="preserve">The method </w:t>
+      </w:r>
+      <w:proofErr w:type="spellStart"/>
+      <w:r>
+        <w:rPr>
+          <w:rFonts w:ascii="Consolas" w:hAnsi="Consolas"/>
+        </w:rPr>
+        <w:t>init</w:t>
+      </w:r>
+      <w:proofErr w:type="spellEnd"/>
+      <w:r>
+        <w:t xml:space="preserve"> will download and process the data and add all nodes to the graph class we wrote. The method </w:t>
+      </w:r>
+      <w:proofErr w:type="spellStart"/>
+      <w:r>
+        <w:rPr>
+          <w:rFonts w:ascii="Consolas" w:hAnsi="Consolas"/>
+        </w:rPr>
+        <w:t>addEdge</w:t>
+      </w:r>
+      <w:proofErr w:type="spellEnd"/>
+      <w:r>
+        <w:t xml:space="preserve"> will added an edge with given two nodes to the visualizer. </w:t>
+      </w:r>
+      <w:proofErr w:type="spellStart"/>
+      <w:r>
+        <w:rPr>
+          <w:rFonts w:ascii="Consolas" w:hAnsi="Consolas"/>
+        </w:rPr>
+        <w:t>displayNeighbors</w:t>
+      </w:r>
+      <w:proofErr w:type="spellEnd"/>
+      <w:r>
+        <w:rPr>
+          <w:rFonts w:cstheme="minorHAnsi"/>
+        </w:rPr>
+        <w:t xml:space="preserve"> would display the node itself and up to 15 neighbors with the largest-degree on the visualizer. </w:t>
+      </w:r>
+      <w:proofErr w:type="spellStart"/>
+      <w:r>
+        <w:rPr>
+          <w:rFonts w:ascii="Consolas" w:hAnsi="Consolas" w:cstheme="minorHAnsi"/>
+        </w:rPr>
+        <w:t>findLink</w:t>
+      </w:r>
+      <w:proofErr w:type="spellEnd"/>
+      <w:r>
+        <w:rPr>
+          <w:rFonts w:cstheme="minorHAnsi"/>
+        </w:rPr>
+        <w:t xml:space="preserve"> will find the shortest path between the </w:t>
+      </w:r>
+      <w:r>
+        <w:t xml:space="preserve">given two nodes and add it to the visualizer. </w:t>
+      </w:r>
+      <w:proofErr w:type="spellStart"/>
+      <w:r>
+        <w:rPr>
+          <w:rFonts w:ascii="Consolas" w:hAnsi="Consolas"/>
+        </w:rPr>
+        <w:t>getDiameter</w:t>
+      </w:r>
+      <w:proofErr w:type="spellEnd"/>
+      <w:r>
+        <w:rPr>
+          <w:rFonts w:cstheme="minorHAnsi"/>
+        </w:rPr>
+        <w:t xml:space="preserve"> would get the diameter of the graph and display it on the visualizer.</w:t>
+      </w:r>
+    </w:p>
+    <w:p>
+      <w:pPr>
+        <w:rPr>
+          <w:rFonts w:cstheme="minorHAnsi"/>
+        </w:rPr>
+      </w:pPr>
+      <w:r>
+        <w:rPr>
+          <w:rFonts w:cstheme="minorHAnsi"/>
+        </w:rPr>
+        <w:lastRenderedPageBreak/>
+        <w:t xml:space="preserve">The rest of the methods are related to the building of Swing components, and the code is mainly </w:t>
+      </w:r>
+      <w:r>
+        <w:rPr>
+          <w:rFonts w:cstheme="minorHAnsi" w:hint="eastAsia"/>
+        </w:rPr>
+        <w:t>routine</w:t>
+      </w:r>
+      <w:r>
+        <w:rPr>
+          <w:rFonts w:cstheme="minorHAnsi"/>
+        </w:rPr>
+        <w:t>s and pretty self-explanatory.</w:t>
+      </w:r>
     </w:p>
     <w:sectPr>
       <w:pgSz w:w="12240" w:h="15840"/>
@@ -1250,6 +1573,7 @@
     <w:lsdException w:name="HTML Sample" w:semiHidden="1" w:unhideWhenUsed="1"/>
     <w:lsdException w:name="HTML Typewriter" w:semiHidden="1" w:unhideWhenUsed="1"/>
     <w:lsdException w:name="HTML Variable" w:semiHidden="1" w:unhideWhenUsed="1"/>
+    <w:lsdException w:name="Normal Table" w:semiHidden="1" w:unhideWhenUsed="1"/>
     <w:lsdException w:name="annotation subject" w:semiHidden="1" w:unhideWhenUsed="1"/>
     <w:lsdException w:name="No List" w:semiHidden="1" w:unhideWhenUsed="1"/>
     <w:lsdException w:name="Outline List 1" w:semiHidden="1" w:unhideWhenUsed="1"/>
@@ -1296,8 +1620,10 @@
     <w:lsdException w:name="Table Subtle 2" w:semiHidden="1" w:unhideWhenUsed="1"/>
     <w:lsdException w:name="Table Web 1" w:semiHidden="1" w:unhideWhenUsed="1"/>
     <w:lsdException w:name="Table Web 2" w:semiHidden="1" w:unhideWhenUsed="1"/>
+    <w:lsdException w:name="Table Web 3" w:semiHidden="1" w:unhideWhenUsed="1"/>
     <w:lsdException w:name="Balloon Text" w:semiHidden="1" w:unhideWhenUsed="1"/>
     <w:lsdException w:name="Table Grid" w:uiPriority="39"/>
+    <w:lsdException w:name="Table Theme" w:semiHidden="1" w:unhideWhenUsed="1"/>
     <w:lsdException w:name="Placeholder Text" w:semiHidden="1"/>
     <w:lsdException w:name="No Spacing" w:uiPriority="1" w:qFormat="1"/>
     <w:lsdException w:name="Light Shading" w:uiPriority="60"/>
@@ -1570,7 +1896,6 @@
   <w:style w:type="character" w:default="1" w:styleId="DefaultParagraphFont">
     <w:name w:val="Default Paragraph Font"/>
     <w:uiPriority w:val="1"/>
-    <w:semiHidden/>
     <w:unhideWhenUsed/>
   </w:style>
   <w:style w:type="table" w:default="1" w:styleId="TableNormal">
@@ -1749,6 +2074,16 @@
       <w:color w:val="000000" w:themeColor="accent1" w:themeShade="BF"/>
       <w:sz w:val="26"/>
       <w:szCs w:val="26"/>
+    </w:rPr>
+  </w:style>
+  <w:style w:type="character" w:styleId="PlaceholderText">
+    <w:name w:val="Placeholder Text"/>
+    <w:basedOn w:val="DefaultParagraphFont"/>
+    <w:uiPriority w:val="99"/>
+    <w:semiHidden/>
+    <w:rsid w:val="00184D4E"/>
+    <w:rPr>
+      <w:color w:val="808080"/>
     </w:rPr>
   </w:style>
 </w:styles>

</xml_diff>

<commit_message>
Manual merge with Jarett's edits, added grammatical edits, kept stat descriptions
</commit_message>
<xml_diff>
--- a/writeup.docx
+++ b/writeup.docx
@@ -37,12 +37,42 @@
         <w:t>main</w:t>
       </w:r>
       <w:r>
-        <w:t xml:space="preserve">. When compiling, make sure the libraries and the file “ui.css” is under the working directory. You can also use the pre-compiled jar file to run by double-click on it. </w:t>
-      </w:r>
-    </w:p>
-    <w:p>
-      <w:r>
-        <w:t>The visualizer will start by download and process the data. During the process, the inputs are disabled until the data is properly processed and the graph is built.</w:t>
+        <w:t xml:space="preserve">. When compiling, make sure the libraries and the file “ui.css” </w:t>
+      </w:r>
+      <w:r>
+        <w:t>are</w:t>
+      </w:r>
+      <w:r>
+        <w:t xml:space="preserve"> under the working directory. You can also use the pre-compiled jar file to run by double-click</w:t>
+      </w:r>
+      <w:r>
+        <w:t>ing</w:t>
+      </w:r>
+      <w:r>
+        <w:t xml:space="preserve"> on it. </w:t>
+      </w:r>
+    </w:p>
+    <w:p>
+      <w:r>
+        <w:t>The visualizer will start by download</w:t>
+      </w:r>
+      <w:r>
+        <w:t>ing</w:t>
+      </w:r>
+      <w:r>
+        <w:t xml:space="preserve"> and process</w:t>
+      </w:r>
+      <w:r>
+        <w:t>ing</w:t>
+      </w:r>
+      <w:r>
+        <w:t xml:space="preserve"> the data. During th</w:t>
+      </w:r>
+      <w:r>
+        <w:t>is</w:t>
+      </w:r>
+      <w:r>
+        <w:t xml:space="preserve"> process, the inputs are disabled until the data is properly processed and the graph is built.</w:t>
       </w:r>
     </w:p>
     <w:p>
@@ -55,12 +85,54 @@
     </w:p>
     <w:p>
       <w:r>
-        <w:t>There are three basic functions of the visualizer, add an actor/actress to the visualizer, find a link between two people and display the link to the visualizer, and get diameter of the graph and display it on the visualizer.</w:t>
-      </w:r>
-    </w:p>
-    <w:p>
-      <w:r>
-        <w:t>First, the node (actor/actress) added to the graph by the user will be displayed larger with a yellow color. When added to the graph, up to 15 of its largest-degree neighbors will also be added to the graph. If the newly added node has some edge between it and some nodes already in the visualizer, the edge will also be displayed.</w:t>
+        <w:t>There are three basic functions of the visualizer</w:t>
+      </w:r>
+      <w:r>
+        <w:t>:</w:t>
+      </w:r>
+      <w:r>
+        <w:t xml:space="preserve"> add an actor/actress to the visualizer, find a link between two people and display the link </w:t>
+      </w:r>
+      <w:r>
+        <w:t>in</w:t>
+      </w:r>
+      <w:r>
+        <w:t xml:space="preserve"> the visualizer, and get</w:t>
+      </w:r>
+      <w:r>
+        <w:t xml:space="preserve"> the</w:t>
+      </w:r>
+      <w:r>
+        <w:t xml:space="preserve"> diameter of the graph and display it </w:t>
+      </w:r>
+      <w:r>
+        <w:t>in</w:t>
+      </w:r>
+      <w:r>
+        <w:t xml:space="preserve"> the visualizer.</w:t>
+      </w:r>
+    </w:p>
+    <w:p>
+      <w:r>
+        <w:t xml:space="preserve">First, the node (actor/actress) added to the graph by the user will be displayed </w:t>
+      </w:r>
+      <w:r>
+        <w:t>in a larger</w:t>
+      </w:r>
+      <w:r>
+        <w:t xml:space="preserve"> yellow</w:t>
+      </w:r>
+      <w:r>
+        <w:t xml:space="preserve"> box</w:t>
+      </w:r>
+      <w:r>
+        <w:t xml:space="preserve">. When added to the graph, up to 15 of its </w:t>
+      </w:r>
+      <w:r>
+        <w:t>highest</w:t>
+      </w:r>
+      <w:r>
+        <w:t>-degree neighbors will also be added to the graph. If the newly added node has some edge between it and some nodes already in the visualizer, the edge will also be displayed.</w:t>
       </w:r>
     </w:p>
     <w:p>
@@ -111,15 +183,64 @@
     <w:p>
       <w:r>
         <w:lastRenderedPageBreak/>
-        <w:t xml:space="preserve">The find link function is </w:t>
-      </w:r>
-      <w:proofErr w:type="gramStart"/>
-      <w:r>
-        <w:t>similar to</w:t>
-      </w:r>
-      <w:proofErr w:type="gramEnd"/>
-      <w:r>
-        <w:t xml:space="preserve"> use. The user is to input the starting actor and ending actor, and the program will find the shortest path between them. The visualizer will highlight the link and the path in blue. The numbers of hops (distance) will also be displayed on the edge. The highlight will be cleared when a new path is found. Note that each time it will shuffle the neighbors ordering so you could possibly find a new shortest path.</w:t>
+        <w:t xml:space="preserve">To use the </w:t>
+      </w:r>
+      <w:r>
+        <w:t>F</w:t>
+      </w:r>
+      <w:r>
+        <w:t xml:space="preserve">ind </w:t>
+      </w:r>
+      <w:r>
+        <w:t>L</w:t>
+      </w:r>
+      <w:r>
+        <w:t>ink function</w:t>
+      </w:r>
+      <w:r>
+        <w:t>,</w:t>
+      </w:r>
+      <w:r>
+        <w:t xml:space="preserve"> </w:t>
+      </w:r>
+      <w:r>
+        <w:t>input</w:t>
+      </w:r>
+      <w:r>
+        <w:t xml:space="preserve"> the starting</w:t>
+      </w:r>
+      <w:r>
+        <w:t xml:space="preserve"> and</w:t>
+      </w:r>
+      <w:r>
+        <w:t xml:space="preserve"> ending actor</w:t>
+      </w:r>
+      <w:r>
+        <w:t>s</w:t>
+      </w:r>
+      <w:r>
+        <w:t xml:space="preserve">, and the program will find </w:t>
+      </w:r>
+      <w:r>
+        <w:t xml:space="preserve">a </w:t>
+      </w:r>
+      <w:r>
+        <w:t>shortest path between them. The visualizer will highlight the path in blue. The numbers of hops (distance) will also be displayed on</w:t>
+      </w:r>
+      <w:r>
+        <w:t xml:space="preserve"> each</w:t>
+      </w:r>
+      <w:r>
+        <w:t xml:space="preserve"> edge. The highlight will be cleared when a new path is found</w:t>
+      </w:r>
+      <w:r>
+        <w:t xml:space="preserve"> by the visualizer</w:t>
+      </w:r>
+      <w:r>
+        <w:t xml:space="preserve">. Note that </w:t>
+      </w:r>
+      <w:r>
+        <w:t>neighbors’ orderings will be shuffled each time, so a different shortest path could be found in subsequent runs.</w:t>
       </w:r>
     </w:p>
     <w:p>
@@ -169,7 +290,31 @@
     </w:p>
     <w:p>
       <w:r>
-        <w:t>The get diameter function is straightforward, just press the button and the longest shortest path will be added to the visualizer. Again, every time a new distinct path will be founded.</w:t>
+        <w:t>The get diameter function is straightforward</w:t>
+      </w:r>
+      <w:r>
+        <w:t>. The user</w:t>
+      </w:r>
+      <w:r>
+        <w:t xml:space="preserve"> just press</w:t>
+      </w:r>
+      <w:r>
+        <w:t>es</w:t>
+      </w:r>
+      <w:r>
+        <w:t xml:space="preserve"> the button and</w:t>
+      </w:r>
+      <w:r>
+        <w:t xml:space="preserve"> a</w:t>
+      </w:r>
+      <w:r>
+        <w:t xml:space="preserve"> longest shortest path will be added to the visualizer. </w:t>
+      </w:r>
+      <w:r>
+        <w:t>Like Find Link, each run of this function could find a new diameter</w:t>
+      </w:r>
+      <w:r>
+        <w:t>.</w:t>
       </w:r>
     </w:p>
     <w:p>
@@ -228,23 +373,118 @@
     </w:p>
     <w:p>
       <w:r>
-        <w:t xml:space="preserve">First, you can see that there’s a “clear </w:t>
-      </w:r>
-      <w:r>
-        <w:t>visualizer</w:t>
-      </w:r>
-      <w:r>
-        <w:t>” button on the side of the top bar. Click on that will clear the visualizer, but not deleting the graph. If you only want to delete one node, right click on the node, and select “delete node” from the pop-up menu. When a node is deleted, some of its neighbors may be left alone in the visualizer, so that node will also be deleted.</w:t>
-      </w:r>
-    </w:p>
-    <w:p>
-      <w:r>
-        <w:t>By right click on a specific node, you can also copy the name of the node (actor/actress’s name) by selecting “copy name” in the pop-up menu.</w:t>
-      </w:r>
-    </w:p>
-    <w:p>
-      <w:r>
-        <w:t xml:space="preserve">You can drag any node by holding a node with left mouse button. Notice that after the drag the graph will automatically rearrange the graph using </w:t>
+        <w:t>The “clear visualizer” button</w:t>
+      </w:r>
+      <w:r>
+        <w:t xml:space="preserve"> will</w:t>
+      </w:r>
+      <w:r>
+        <w:t xml:space="preserve"> remove all nodes from the visualizer window</w:t>
+      </w:r>
+      <w:r>
+        <w:t xml:space="preserve">, </w:t>
+      </w:r>
+      <w:r>
+        <w:t xml:space="preserve">while </w:t>
+      </w:r>
+      <w:r>
+        <w:t xml:space="preserve">not </w:t>
+      </w:r>
+      <w:r>
+        <w:t xml:space="preserve">affecting </w:t>
+      </w:r>
+      <w:r>
+        <w:t xml:space="preserve">the </w:t>
+      </w:r>
+      <w:r>
+        <w:t xml:space="preserve">backend </w:t>
+      </w:r>
+      <w:r>
+        <w:t>graph.</w:t>
+      </w:r>
+      <w:r>
+        <w:t xml:space="preserve"> To</w:t>
+      </w:r>
+      <w:r>
+        <w:t xml:space="preserve"> delete one node, right click on the node, and select “delete node” from the pop-up menu. When a node is deleted, </w:t>
+      </w:r>
+      <w:r>
+        <w:t>any former neighbors that are now lone nodes will also be deleted.</w:t>
+      </w:r>
+    </w:p>
+    <w:p>
+      <w:r>
+        <w:t>By right click</w:t>
+      </w:r>
+      <w:r>
+        <w:t>ing</w:t>
+      </w:r>
+      <w:r>
+        <w:t xml:space="preserve"> on a specific node</w:t>
+      </w:r>
+      <w:r>
+        <w:t xml:space="preserve"> and selecting “copy name” in the pop-up menu</w:t>
+      </w:r>
+      <w:r>
+        <w:t>, you can copy the name of the</w:t>
+      </w:r>
+      <w:r>
+        <w:t xml:space="preserve"> actor/actress associated with a </w:t>
+      </w:r>
+      <w:proofErr w:type="gramStart"/>
+      <w:r>
+        <w:t>particular</w:t>
+      </w:r>
+      <w:r>
+        <w:t xml:space="preserve"> node</w:t>
+      </w:r>
+      <w:proofErr w:type="gramEnd"/>
+      <w:r>
+        <w:t>.</w:t>
+      </w:r>
+    </w:p>
+    <w:p>
+      <w:r>
+        <w:t>You can</w:t>
+      </w:r>
+      <w:r>
+        <w:t xml:space="preserve"> click and</w:t>
+      </w:r>
+      <w:r>
+        <w:t xml:space="preserve"> drag any node with </w:t>
+      </w:r>
+      <w:r>
+        <w:t xml:space="preserve">the </w:t>
+      </w:r>
+      <w:r>
+        <w:t xml:space="preserve">left mouse </w:t>
+      </w:r>
+      <w:r>
+        <w:t>bu</w:t>
+      </w:r>
+      <w:r>
+        <w:t>tton</w:t>
+      </w:r>
+      <w:r>
+        <w:t xml:space="preserve"> to move it around the visualizer window</w:t>
+      </w:r>
+      <w:r>
+        <w:t xml:space="preserve">. Notice that after </w:t>
+      </w:r>
+      <w:r>
+        <w:t>a</w:t>
+      </w:r>
+      <w:r>
+        <w:t xml:space="preserve"> </w:t>
+      </w:r>
+      <w:r>
+        <w:t>node is moved,</w:t>
+      </w:r>
+      <w:r>
+        <w:t xml:space="preserve"> the graph will automatically rearrange the graph using </w:t>
+      </w:r>
+      <w:r>
+        <w:t xml:space="preserve">the </w:t>
       </w:r>
       <w:r>
         <w:t>Barnes–Hut simulation</w:t>
@@ -255,7 +495,37 @@
     </w:p>
     <w:p>
       <w:r>
-        <w:t>Lastly, you can use your mouse wheel to zoom in a specific place on the graph, by pointing your mouse to a place and scroll up to zoom in and down to zoom out (this works best when using a mouse). You can use keyboard arrows to move to up, left, right and down.</w:t>
+        <w:t>Lastly, you can</w:t>
+      </w:r>
+      <w:r>
+        <w:t xml:space="preserve"> scroll</w:t>
+      </w:r>
+      <w:r>
+        <w:t xml:space="preserve"> to zoom in</w:t>
+      </w:r>
+      <w:r>
+        <w:t xml:space="preserve"> or out of</w:t>
+      </w:r>
+      <w:r>
+        <w:t xml:space="preserve"> a specific place on the grap</w:t>
+      </w:r>
+      <w:r>
+        <w:t>h (it works best with a mouse). Scrolling up will zoom in, scrolling down will zoom out, and all zooms are centered on the cursor’s current location.</w:t>
+      </w:r>
+      <w:r>
+        <w:t xml:space="preserve"> You can </w:t>
+      </w:r>
+      <w:r>
+        <w:t xml:space="preserve">also </w:t>
+      </w:r>
+      <w:r>
+        <w:t xml:space="preserve">use keyboard arrows to </w:t>
+      </w:r>
+      <w:r>
+        <w:t xml:space="preserve">pan </w:t>
+      </w:r>
+      <w:r>
+        <w:t>up, left, right and down.</w:t>
       </w:r>
     </w:p>
     <w:p>
@@ -269,7 +539,13 @@
     </w:p>
     <w:p>
       <w:r>
-        <w:t xml:space="preserve">This program is consisting of </w:t>
+        <w:t>This program</w:t>
+      </w:r>
+      <w:r>
+        <w:t xml:space="preserve"> consists</w:t>
+      </w:r>
+      <w:r>
+        <w:t xml:space="preserve"> of </w:t>
       </w:r>
       <w:r>
         <w:t>3</w:t>
@@ -281,7 +557,13 @@
         <w:t>classes</w:t>
       </w:r>
       <w:r>
-        <w:t xml:space="preserve"> for building the network and graph visualization.</w:t>
+        <w:t xml:space="preserve"> for building the network and graph visualiz</w:t>
+      </w:r>
+      <w:r>
+        <w:t>er</w:t>
+      </w:r>
+      <w:r>
+        <w:t>.</w:t>
       </w:r>
     </w:p>
     <w:p>
@@ -321,7 +603,13 @@
         </w:r>
       </w:hyperlink>
       <w:r>
-        <w:t>. This is the data set provided The Oracle of Bacon website under its “</w:t>
+        <w:t>. This is the data set provided</w:t>
+      </w:r>
+      <w:r>
+        <w:t xml:space="preserve"> by</w:t>
+      </w:r>
+      <w:r>
+        <w:t xml:space="preserve"> The Oracle of Bacon website under its “</w:t>
       </w:r>
       <w:r>
         <w:t>How the Oracle of Bacon Works</w:t>
@@ -421,21 +709,137 @@
         <w:rPr>
           <w:rFonts w:cstheme="minorHAnsi"/>
         </w:rPr>
-        <w:t xml:space="preserve"> to extract every JSON object into the </w:t>
+        <w:t xml:space="preserve"> to extract every JSON object into the class, and save the movie information into a list.</w:t>
+      </w:r>
+    </w:p>
+    <w:p>
+      <w:pPr>
+        <w:rPr>
+          <w:rFonts w:cstheme="minorHAnsi"/>
+        </w:rPr>
+      </w:pPr>
+      <w:r>
+        <w:rPr>
+          <w:rFonts w:cstheme="minorHAnsi"/>
+        </w:rPr>
+        <w:t xml:space="preserve">The </w:t>
+      </w:r>
+      <w:proofErr w:type="spellStart"/>
+      <w:r>
+        <w:rPr>
+          <w:rFonts w:ascii="Consolas" w:hAnsi="Consolas" w:cstheme="minorHAnsi"/>
+        </w:rPr>
+        <w:t>getAllCasts</w:t>
+      </w:r>
+      <w:proofErr w:type="spellEnd"/>
+      <w:r>
+        <w:rPr>
+          <w:rFonts w:cstheme="minorHAnsi"/>
+        </w:rPr>
+        <w:t xml:space="preserve"> method </w:t>
       </w:r>
       <w:proofErr w:type="gramStart"/>
       <w:r>
         <w:rPr>
           <w:rFonts w:cstheme="minorHAnsi"/>
         </w:rPr>
-        <w:t>class, and</w:t>
+        <w:t>is able to</w:t>
       </w:r>
       <w:proofErr w:type="gramEnd"/>
       <w:r>
         <w:rPr>
           <w:rFonts w:cstheme="minorHAnsi"/>
         </w:rPr>
-        <w:t xml:space="preserve"> save the movie information into a list.</w:t>
+        <w:t xml:space="preserve"> extract all casts from each movie into a list of string array. Notice that in every actor in a string array has an edge between them, i.e., each string array forms a clique.</w:t>
+      </w:r>
+    </w:p>
+    <w:p>
+      <w:pPr>
+        <w:pStyle w:val="Heading2"/>
+      </w:pPr>
+      <w:proofErr w:type="spellStart"/>
+      <w:r>
+        <w:t>ActorsNetwork</w:t>
+      </w:r>
+      <w:proofErr w:type="spellEnd"/>
+    </w:p>
+    <w:p>
+      <w:pPr>
+        <w:rPr>
+          <w:rFonts w:cstheme="minorHAnsi"/>
+        </w:rPr>
+      </w:pPr>
+      <w:proofErr w:type="spellStart"/>
+      <w:r>
+        <w:rPr>
+          <w:rFonts w:ascii="Consolas" w:hAnsi="Consolas"/>
+        </w:rPr>
+        <w:t>ActorsNetwor</w:t>
+      </w:r>
+      <w:r>
+        <w:rPr>
+          <w:rFonts w:ascii="Consolas" w:hAnsi="Consolas"/>
+        </w:rPr>
+        <w:t>k</w:t>
+      </w:r>
+      <w:proofErr w:type="spellEnd"/>
+      <w:r>
+        <w:rPr>
+          <w:rFonts w:cstheme="minorHAnsi"/>
+        </w:rPr>
+        <w:t xml:space="preserve"> is a class for all graph calculation</w:t>
+      </w:r>
+      <w:r>
+        <w:rPr>
+          <w:rFonts w:cstheme="minorHAnsi"/>
+        </w:rPr>
+        <w:t>s</w:t>
+      </w:r>
+      <w:r>
+        <w:rPr>
+          <w:rFonts w:cstheme="minorHAnsi"/>
+        </w:rPr>
+        <w:t xml:space="preserve"> and algorithms. It takes in a set of strings as nodes, and build</w:t>
+      </w:r>
+      <w:r>
+        <w:rPr>
+          <w:rFonts w:cstheme="minorHAnsi"/>
+        </w:rPr>
+        <w:t>s</w:t>
+      </w:r>
+      <w:r>
+        <w:rPr>
+          <w:rFonts w:cstheme="minorHAnsi"/>
+        </w:rPr>
+        <w:t xml:space="preserve"> a graph based on these nodes. Inside, it will assign each node a distinct integer id as the true identification of each node. The map </w:t>
+      </w:r>
+      <w:proofErr w:type="spellStart"/>
+      <w:r>
+        <w:rPr>
+          <w:rFonts w:ascii="Consolas" w:hAnsi="Consolas" w:cstheme="minorHAnsi"/>
+        </w:rPr>
+        <w:t>nameToID</w:t>
+      </w:r>
+      <w:proofErr w:type="spellEnd"/>
+      <w:r>
+        <w:rPr>
+          <w:rFonts w:cstheme="minorHAnsi"/>
+        </w:rPr>
+        <w:t xml:space="preserve"> and </w:t>
+      </w:r>
+      <w:proofErr w:type="spellStart"/>
+      <w:r>
+        <w:rPr>
+          <w:rFonts w:ascii="Consolas" w:hAnsi="Consolas" w:cstheme="minorHAnsi"/>
+        </w:rPr>
+        <w:t>idToName</w:t>
+      </w:r>
+      <w:proofErr w:type="spellEnd"/>
+      <w:r>
+        <w:rPr>
+          <w:rFonts w:cstheme="minorHAnsi"/>
+        </w:rPr>
+        <w:t xml:space="preserve"> is used for keeping track of the mapping.</w:t>
       </w:r>
     </w:p>
     <w:p>
@@ -455,120 +859,211 @@
         <w:rPr>
           <w:rFonts w:ascii="Consolas" w:hAnsi="Consolas" w:cstheme="minorHAnsi"/>
         </w:rPr>
-        <w:t>getAllCasts</w:t>
-      </w:r>
-      <w:proofErr w:type="spellEnd"/>
-      <w:r>
-        <w:rPr>
-          <w:rFonts w:cstheme="minorHAnsi"/>
-        </w:rPr>
-        <w:t xml:space="preserve"> method </w:t>
-      </w:r>
-      <w:proofErr w:type="gramStart"/>
-      <w:r>
-        <w:rPr>
-          <w:rFonts w:cstheme="minorHAnsi"/>
-        </w:rPr>
-        <w:t>is able to</w:t>
-      </w:r>
-      <w:proofErr w:type="gramEnd"/>
-      <w:r>
-        <w:rPr>
-          <w:rFonts w:cstheme="minorHAnsi"/>
-        </w:rPr>
-        <w:t xml:space="preserve"> extract all casts from each movie into a list of string array. Notice that in every actor in a string array has an edge between them, i.e., each string array forms a clique.</w:t>
-      </w:r>
-    </w:p>
-    <w:p>
-      <w:pPr>
-        <w:pStyle w:val="Heading2"/>
-      </w:pPr>
-      <w:proofErr w:type="spellStart"/>
-      <w:r>
-        <w:t>ActorsNetwork</w:t>
-      </w:r>
-      <w:proofErr w:type="spellEnd"/>
-    </w:p>
-    <w:p>
-      <w:pPr>
-        <w:rPr>
-          <w:rFonts w:cstheme="minorHAnsi"/>
-        </w:rPr>
-      </w:pPr>
-      <w:proofErr w:type="spellStart"/>
-      <w:r>
-        <w:rPr>
-          <w:rFonts w:ascii="Consolas" w:hAnsi="Consolas"/>
-        </w:rPr>
-        <w:t>ActorsNetwor</w:t>
-      </w:r>
-      <w:r>
-        <w:rPr>
-          <w:rFonts w:ascii="Consolas" w:hAnsi="Consolas"/>
-        </w:rPr>
-        <w:t>k</w:t>
-      </w:r>
-      <w:proofErr w:type="spellEnd"/>
-      <w:r>
-        <w:rPr>
-          <w:rFonts w:cstheme="minorHAnsi"/>
-        </w:rPr>
-        <w:t xml:space="preserve"> is a class for all graph calculation and algorithms. It takes in a set of strings as nodes, and build a graph based on these nodes. Inside, it will assign each node a distinct integer id as the true identification of each node. The map </w:t>
-      </w:r>
-      <w:proofErr w:type="spellStart"/>
-      <w:r>
-        <w:rPr>
-          <w:rFonts w:ascii="Consolas" w:hAnsi="Consolas" w:cstheme="minorHAnsi"/>
-        </w:rPr>
-        <w:t>nameToID</w:t>
-      </w:r>
-      <w:proofErr w:type="spellEnd"/>
+        <w:t>addEdge</w:t>
+      </w:r>
+      <w:proofErr w:type="spellEnd"/>
+      <w:r>
+        <w:rPr>
+          <w:rFonts w:cstheme="minorHAnsi"/>
+        </w:rPr>
+        <w:t xml:space="preserve"> method will add an undirected edge between the given node with string </w:t>
+      </w:r>
+      <w:r>
+        <w:rPr>
+          <w:rFonts w:ascii="Consolas" w:hAnsi="Consolas" w:cstheme="minorHAnsi"/>
+        </w:rPr>
+        <w:t>u</w:t>
+      </w:r>
       <w:r>
         <w:rPr>
           <w:rFonts w:cstheme="minorHAnsi"/>
         </w:rPr>
         <w:t xml:space="preserve"> and </w:t>
       </w:r>
-      <w:proofErr w:type="spellStart"/>
-      <w:r>
-        <w:rPr>
-          <w:rFonts w:ascii="Consolas" w:hAnsi="Consolas" w:cstheme="minorHAnsi"/>
-        </w:rPr>
-        <w:t>idToName</w:t>
-      </w:r>
-      <w:proofErr w:type="spellEnd"/>
-      <w:r>
-        <w:rPr>
-          <w:rFonts w:cstheme="minorHAnsi"/>
-        </w:rPr>
-        <w:t xml:space="preserve"> is used for keeping track of the mapping.</w:t>
-      </w:r>
-    </w:p>
-    <w:p>
-      <w:pPr>
-        <w:rPr>
-          <w:rFonts w:cstheme="minorHAnsi"/>
-        </w:rPr>
-      </w:pPr>
-      <w:r>
-        <w:rPr>
-          <w:rFonts w:cstheme="minorHAnsi"/>
-        </w:rPr>
-        <w:t xml:space="preserve">The </w:t>
-      </w:r>
-      <w:proofErr w:type="spellStart"/>
-      <w:r>
-        <w:rPr>
-          <w:rFonts w:ascii="Consolas" w:hAnsi="Consolas" w:cstheme="minorHAnsi"/>
-        </w:rPr>
-        <w:t>addEdge</w:t>
-      </w:r>
-      <w:proofErr w:type="spellEnd"/>
-      <w:r>
-        <w:rPr>
-          <w:rFonts w:cstheme="minorHAnsi"/>
-        </w:rPr>
-        <w:t xml:space="preserve"> method will add an undirected edge between the given node with string </w:t>
+      <w:r>
+        <w:rPr>
+          <w:rFonts w:ascii="Consolas" w:hAnsi="Consolas" w:cstheme="minorHAnsi"/>
+        </w:rPr>
+        <w:t>v</w:t>
+      </w:r>
+      <w:r>
+        <w:rPr>
+          <w:rFonts w:cstheme="minorHAnsi"/>
+        </w:rPr>
+        <w:t xml:space="preserve">; </w:t>
+      </w:r>
+      <w:proofErr w:type="spellStart"/>
+      <w:r>
+        <w:rPr>
+          <w:rFonts w:ascii="Consolas" w:hAnsi="Consolas" w:cstheme="minorHAnsi"/>
+        </w:rPr>
+        <w:t>getID</w:t>
+      </w:r>
+      <w:proofErr w:type="spellEnd"/>
+      <w:r>
+        <w:rPr>
+          <w:rFonts w:cstheme="minorHAnsi"/>
+        </w:rPr>
+        <w:t xml:space="preserve"> gets the ID with a given name as string; </w:t>
+      </w:r>
+      <w:proofErr w:type="spellStart"/>
+      <w:r>
+        <w:rPr>
+          <w:rFonts w:ascii="Consolas" w:hAnsi="Consolas" w:cstheme="minorHAnsi"/>
+        </w:rPr>
+        <w:t>getName</w:t>
+      </w:r>
+      <w:proofErr w:type="spellEnd"/>
+      <w:r>
+        <w:rPr>
+          <w:rFonts w:cstheme="minorHAnsi"/>
+        </w:rPr>
+        <w:t xml:space="preserve"> gets the name with a given ID as integer; </w:t>
+      </w:r>
+      <w:proofErr w:type="spellStart"/>
+      <w:r>
+        <w:rPr>
+          <w:rFonts w:ascii="Consolas" w:hAnsi="Consolas" w:cstheme="minorHAnsi"/>
+        </w:rPr>
+        <w:t>getDegree</w:t>
+      </w:r>
+      <w:proofErr w:type="spellEnd"/>
+      <w:r>
+        <w:rPr>
+          <w:rFonts w:cstheme="minorHAnsi"/>
+        </w:rPr>
+        <w:t xml:space="preserve"> gets the degree of the node with given ID as integer; </w:t>
+      </w:r>
+      <w:proofErr w:type="spellStart"/>
+      <w:r>
+        <w:rPr>
+          <w:rFonts w:ascii="Consolas" w:hAnsi="Consolas" w:cstheme="minorHAnsi"/>
+        </w:rPr>
+        <w:t>getSize</w:t>
+      </w:r>
+      <w:proofErr w:type="spellEnd"/>
+      <w:r>
+        <w:rPr>
+          <w:rFonts w:cstheme="minorHAnsi"/>
+        </w:rPr>
+        <w:t xml:space="preserve"> gets the number of nodes in the graph, with ID from 0 to size-1.</w:t>
+      </w:r>
+    </w:p>
+    <w:p>
+      <w:pPr>
+        <w:rPr>
+          <w:rFonts w:cstheme="minorHAnsi"/>
+        </w:rPr>
+      </w:pPr>
+      <w:proofErr w:type="spellStart"/>
+      <w:r>
+        <w:rPr>
+          <w:rFonts w:ascii="Consolas" w:hAnsi="Consolas" w:cstheme="minorHAnsi"/>
+        </w:rPr>
+        <w:t>breadthFirstSearchWithLength</w:t>
+      </w:r>
+      <w:proofErr w:type="spellEnd"/>
+      <w:r>
+        <w:rPr>
+          <w:rFonts w:cstheme="minorHAnsi"/>
+        </w:rPr>
+        <w:t xml:space="preserve"> implements a BFS algorithm with a starting node and returns an array of distance of the given node to other nodes. </w:t>
+      </w:r>
+      <w:proofErr w:type="spellStart"/>
+      <w:r>
+        <w:rPr>
+          <w:rFonts w:ascii="Consolas" w:hAnsi="Consolas" w:cstheme="minorHAnsi"/>
+        </w:rPr>
+        <w:t>breadthFirstSearchWithIncoming</w:t>
+      </w:r>
+      <w:proofErr w:type="spellEnd"/>
+      <w:r>
+        <w:rPr>
+          <w:rFonts w:cstheme="minorHAnsi"/>
+        </w:rPr>
+        <w:t xml:space="preserve"> implements a BFS algorithm with a starting and ending node and returns an array of the incoming node (parent in the BFS tree). Notice that the former will finish after traversing through the whole graph, and the latter finishes after meeting the ending node.</w:t>
+      </w:r>
+    </w:p>
+    <w:p>
+      <w:pPr>
+        <w:rPr>
+          <w:rFonts w:cstheme="minorHAnsi"/>
+        </w:rPr>
+      </w:pPr>
+      <w:proofErr w:type="spellStart"/>
+      <w:r>
+        <w:rPr>
+          <w:rFonts w:ascii="Consolas" w:hAnsi="Consolas" w:cstheme="minorHAnsi"/>
+        </w:rPr>
+        <w:t>shortestPath</w:t>
+      </w:r>
+      <w:proofErr w:type="spellEnd"/>
+      <w:r>
+        <w:rPr>
+          <w:rFonts w:cstheme="minorHAnsi"/>
+        </w:rPr>
+        <w:t xml:space="preserve"> gives the shortest path between two nodes and returns the list of nodes the path goes through. This algorithm uses BFS as in </w:t>
+      </w:r>
+      <w:proofErr w:type="spellStart"/>
+      <w:r>
+        <w:rPr>
+          <w:rFonts w:ascii="Consolas" w:hAnsi="Consolas" w:cstheme="minorHAnsi"/>
+        </w:rPr>
+        <w:t>breadthFirstSearchWithIncoming</w:t>
+      </w:r>
+      <w:proofErr w:type="spellEnd"/>
+      <w:r>
+        <w:rPr>
+          <w:rFonts w:cstheme="minorHAnsi"/>
+        </w:rPr>
+        <w:t xml:space="preserve"> since the graph is unweighted and undirected.</w:t>
+      </w:r>
+    </w:p>
+    <w:p>
+      <w:pPr>
+        <w:rPr>
+          <w:rFonts w:cstheme="minorHAnsi"/>
+        </w:rPr>
+      </w:pPr>
+      <w:proofErr w:type="spellStart"/>
+      <w:r>
+        <w:rPr>
+          <w:rFonts w:ascii="Consolas" w:hAnsi="Consolas" w:cstheme="minorHAnsi"/>
+        </w:rPr>
+        <w:t>getDiameter</w:t>
+      </w:r>
+      <w:proofErr w:type="spellEnd"/>
+      <w:r>
+        <w:rPr>
+          <w:rFonts w:cstheme="minorHAnsi"/>
+        </w:rPr>
+        <w:t xml:space="preserve"> gives the diameter (the longest shortest path) of the graph. This algorithm starts at a random node </w:t>
+      </w:r>
+      <w:r>
+        <w:rPr>
+          <w:rFonts w:ascii="Consolas" w:hAnsi="Consolas" w:cstheme="minorHAnsi"/>
+        </w:rPr>
+        <w:t>p</w:t>
+      </w:r>
+      <w:r>
+        <w:rPr>
+          <w:rFonts w:cstheme="minorHAnsi"/>
+        </w:rPr>
+        <w:t xml:space="preserve">, run </w:t>
+      </w:r>
+      <w:proofErr w:type="spellStart"/>
+      <w:r>
+        <w:rPr>
+          <w:rFonts w:ascii="Consolas" w:hAnsi="Consolas" w:cstheme="minorHAnsi"/>
+        </w:rPr>
+        <w:t>breadthFirstSearchWithLength</w:t>
+      </w:r>
+      <w:proofErr w:type="spellEnd"/>
+      <w:r>
+        <w:rPr>
+          <w:rFonts w:cstheme="minorHAnsi"/>
+        </w:rPr>
+        <w:t xml:space="preserve"> once to find the node </w:t>
       </w:r>
       <w:r>
         <w:rPr>
@@ -580,7 +1075,21 @@
         <w:rPr>
           <w:rFonts w:cstheme="minorHAnsi"/>
         </w:rPr>
-        <w:t xml:space="preserve"> and </w:t>
+        <w:t xml:space="preserve"> with largest distance from the starting node, and then run </w:t>
+      </w:r>
+      <w:proofErr w:type="spellStart"/>
+      <w:r>
+        <w:rPr>
+          <w:rFonts w:ascii="Consolas" w:hAnsi="Consolas" w:cstheme="minorHAnsi"/>
+        </w:rPr>
+        <w:t>breadthFirstSearchWithLength</w:t>
+      </w:r>
+      <w:proofErr w:type="spellEnd"/>
+      <w:r>
+        <w:rPr>
+          <w:rFonts w:cstheme="minorHAnsi"/>
+        </w:rPr>
+        <w:t xml:space="preserve"> again to find the node </w:t>
       </w:r>
       <w:r>
         <w:rPr>
@@ -592,180 +1101,7 @@
         <w:rPr>
           <w:rFonts w:cstheme="minorHAnsi"/>
         </w:rPr>
-        <w:t xml:space="preserve">; </w:t>
-      </w:r>
-      <w:proofErr w:type="spellStart"/>
-      <w:r>
-        <w:rPr>
-          <w:rFonts w:ascii="Consolas" w:hAnsi="Consolas" w:cstheme="minorHAnsi"/>
-        </w:rPr>
-        <w:t>getID</w:t>
-      </w:r>
-      <w:proofErr w:type="spellEnd"/>
-      <w:r>
-        <w:rPr>
-          <w:rFonts w:cstheme="minorHAnsi"/>
-        </w:rPr>
-        <w:t xml:space="preserve"> gets the ID with a given name as string; </w:t>
-      </w:r>
-      <w:proofErr w:type="spellStart"/>
-      <w:r>
-        <w:rPr>
-          <w:rFonts w:ascii="Consolas" w:hAnsi="Consolas" w:cstheme="minorHAnsi"/>
-        </w:rPr>
-        <w:t>getName</w:t>
-      </w:r>
-      <w:proofErr w:type="spellEnd"/>
-      <w:r>
-        <w:rPr>
-          <w:rFonts w:cstheme="minorHAnsi"/>
-        </w:rPr>
-        <w:t xml:space="preserve"> gets the name with a given ID as integer; </w:t>
-      </w:r>
-      <w:proofErr w:type="spellStart"/>
-      <w:r>
-        <w:rPr>
-          <w:rFonts w:ascii="Consolas" w:hAnsi="Consolas" w:cstheme="minorHAnsi"/>
-        </w:rPr>
-        <w:t>getDegree</w:t>
-      </w:r>
-      <w:proofErr w:type="spellEnd"/>
-      <w:r>
-        <w:rPr>
-          <w:rFonts w:cstheme="minorHAnsi"/>
-        </w:rPr>
-        <w:t xml:space="preserve"> gets the degree of the node with given ID as integer; </w:t>
-      </w:r>
-      <w:proofErr w:type="spellStart"/>
-      <w:r>
-        <w:rPr>
-          <w:rFonts w:ascii="Consolas" w:hAnsi="Consolas" w:cstheme="minorHAnsi"/>
-        </w:rPr>
-        <w:t>getSize</w:t>
-      </w:r>
-      <w:proofErr w:type="spellEnd"/>
-      <w:r>
-        <w:rPr>
-          <w:rFonts w:cstheme="minorHAnsi"/>
-        </w:rPr>
-        <w:t xml:space="preserve"> gets the number of nodes in the graph, with ID from 0 to size-1.</w:t>
-      </w:r>
-    </w:p>
-    <w:p>
-      <w:pPr>
-        <w:rPr>
-          <w:rFonts w:cstheme="minorHAnsi"/>
-        </w:rPr>
-      </w:pPr>
-      <w:proofErr w:type="spellStart"/>
-      <w:r>
-        <w:rPr>
-          <w:rFonts w:ascii="Consolas" w:hAnsi="Consolas" w:cstheme="minorHAnsi"/>
-        </w:rPr>
-        <w:t>breadthFirstSearchWithLength</w:t>
-      </w:r>
-      <w:proofErr w:type="spellEnd"/>
-      <w:r>
-        <w:rPr>
-          <w:rFonts w:cstheme="minorHAnsi"/>
-        </w:rPr>
-        <w:t xml:space="preserve"> implements a BFS algorithm with a starting node and returns an array of distance of the given node to other nodes. </w:t>
-      </w:r>
-      <w:proofErr w:type="spellStart"/>
-      <w:r>
-        <w:rPr>
-          <w:rFonts w:ascii="Consolas" w:hAnsi="Consolas" w:cstheme="minorHAnsi"/>
-        </w:rPr>
-        <w:t>breadthFirstSearchWithIncoming</w:t>
-      </w:r>
-      <w:proofErr w:type="spellEnd"/>
-      <w:r>
-        <w:rPr>
-          <w:rFonts w:cstheme="minorHAnsi"/>
-        </w:rPr>
-        <w:t xml:space="preserve"> implements a BFS algorithm with a starting and ending node and returns an array of the incoming node (parent in the BFS tree). Notice that the former will finish after traversing through the whole graph, and the latter finishes after meeting the ending node.</w:t>
-      </w:r>
-    </w:p>
-    <w:p>
-      <w:pPr>
-        <w:rPr>
-          <w:rFonts w:cstheme="minorHAnsi"/>
-        </w:rPr>
-      </w:pPr>
-      <w:proofErr w:type="spellStart"/>
-      <w:r>
-        <w:rPr>
-          <w:rFonts w:ascii="Consolas" w:hAnsi="Consolas" w:cstheme="minorHAnsi"/>
-        </w:rPr>
-        <w:t>shortestPath</w:t>
-      </w:r>
-      <w:proofErr w:type="spellEnd"/>
-      <w:r>
-        <w:rPr>
-          <w:rFonts w:cstheme="minorHAnsi"/>
-        </w:rPr>
-        <w:t xml:space="preserve"> gives the shortest path between two nodes and returns the list of nodes the path goes through. This algorithm uses BFS as in </w:t>
-      </w:r>
-      <w:proofErr w:type="spellStart"/>
-      <w:r>
-        <w:rPr>
-          <w:rFonts w:ascii="Consolas" w:hAnsi="Consolas" w:cstheme="minorHAnsi"/>
-        </w:rPr>
-        <w:t>breadthFirstSearchWithIncoming</w:t>
-      </w:r>
-      <w:proofErr w:type="spellEnd"/>
-      <w:r>
-        <w:rPr>
-          <w:rFonts w:cstheme="minorHAnsi"/>
-        </w:rPr>
-        <w:t xml:space="preserve"> since the graph is unweighted and undirected.</w:t>
-      </w:r>
-    </w:p>
-    <w:p>
-      <w:pPr>
-        <w:rPr>
-          <w:rFonts w:cstheme="minorHAnsi"/>
-        </w:rPr>
-      </w:pPr>
-      <w:proofErr w:type="spellStart"/>
-      <w:r>
-        <w:rPr>
-          <w:rFonts w:ascii="Consolas" w:hAnsi="Consolas" w:cstheme="minorHAnsi"/>
-        </w:rPr>
-        <w:t>getDiameter</w:t>
-      </w:r>
-      <w:proofErr w:type="spellEnd"/>
-      <w:r>
-        <w:rPr>
-          <w:rFonts w:cstheme="minorHAnsi"/>
-        </w:rPr>
-        <w:t xml:space="preserve"> gives the diameter (the longest shortest path) of the graph. This algorithm starts at a random node </w:t>
-      </w:r>
-      <w:r>
-        <w:rPr>
-          <w:rFonts w:ascii="Consolas" w:hAnsi="Consolas" w:cstheme="minorHAnsi"/>
-        </w:rPr>
-        <w:t>p</w:t>
-      </w:r>
-      <w:r>
-        <w:rPr>
-          <w:rFonts w:cstheme="minorHAnsi"/>
-        </w:rPr>
-        <w:t xml:space="preserve">, run </w:t>
-      </w:r>
-      <w:proofErr w:type="spellStart"/>
-      <w:r>
-        <w:rPr>
-          <w:rFonts w:ascii="Consolas" w:hAnsi="Consolas" w:cstheme="minorHAnsi"/>
-        </w:rPr>
-        <w:t>breadthFirstSearchWithLength</w:t>
-      </w:r>
-      <w:proofErr w:type="spellEnd"/>
-      <w:r>
-        <w:rPr>
-          <w:rFonts w:cstheme="minorHAnsi"/>
-        </w:rPr>
-        <w:t xml:space="preserve"> once to find the node </w:t>
+        <w:t xml:space="preserve"> with largest distance from </w:t>
       </w:r>
       <w:r>
         <w:rPr>
@@ -777,59 +1113,14 @@
         <w:rPr>
           <w:rFonts w:cstheme="minorHAnsi"/>
         </w:rPr>
-        <w:t xml:space="preserve"> with largest distance from the starting node, and then run </w:t>
-      </w:r>
-      <w:proofErr w:type="spellStart"/>
-      <w:r>
-        <w:rPr>
-          <w:rFonts w:ascii="Consolas" w:hAnsi="Consolas" w:cstheme="minorHAnsi"/>
-        </w:rPr>
-        <w:t>breadthFirstSearchWithLength</w:t>
-      </w:r>
-      <w:proofErr w:type="spellEnd"/>
-      <w:r>
-        <w:rPr>
-          <w:rFonts w:cstheme="minorHAnsi"/>
-        </w:rPr>
-        <w:t xml:space="preserve"> again to find the node </w:t>
-      </w:r>
-      <w:r>
-        <w:rPr>
-          <w:rFonts w:ascii="Consolas" w:hAnsi="Consolas" w:cstheme="minorHAnsi"/>
-        </w:rPr>
-        <w:t>v</w:t>
-      </w:r>
-      <w:r>
-        <w:rPr>
-          <w:rFonts w:cstheme="minorHAnsi"/>
-        </w:rPr>
-        <w:t xml:space="preserve"> with largest distance from </w:t>
-      </w:r>
-      <w:r>
-        <w:rPr>
-          <w:rFonts w:ascii="Consolas" w:hAnsi="Consolas" w:cstheme="minorHAnsi"/>
-        </w:rPr>
-        <w:t>u</w:t>
-      </w:r>
-      <w:r>
-        <w:rPr>
-          <w:rFonts w:cstheme="minorHAnsi"/>
-        </w:rPr>
-        <w:t>.</w:t>
-      </w:r>
-    </w:p>
-    <w:p>
-      <w:pPr>
-        <w:rPr>
-          <w:rFonts w:cstheme="minorHAnsi"/>
-        </w:rPr>
-      </w:pPr>
+        <w:t xml:space="preserve">. We know from lectures (CIS 121 or NETS classes) that this will give us the diameter of </w:t>
+      </w:r>
       <w:r>
         <w:rPr>
           <w:rFonts w:cstheme="minorHAnsi"/>
         </w:rPr>
         <w:lastRenderedPageBreak/>
-        <w:t>We know from lectures (CIS 121 or NETS classes) that this will give us the diameter of the graph. Notice that there exists a small probability that the starting node is not in the largest connected components, which would yield a result of a longest shortest path of that connected component.</w:t>
+        <w:t>the graph. Notice that there exists a small probability that the starting node is not in the largest connected components, which would yield a result of a longest shortest path of that connected component.</w:t>
       </w:r>
     </w:p>
     <w:p>
@@ -844,6 +1135,12 @@
         </w:rPr>
         <w:t xml:space="preserve">The next few functions </w:t>
       </w:r>
+      <w:r>
+        <w:rPr>
+          <w:rFonts w:cstheme="minorHAnsi"/>
+        </w:rPr>
+        <w:t>(</w:t>
+      </w:r>
       <w:proofErr w:type="spellStart"/>
       <w:r>
         <w:rPr>
@@ -870,19 +1167,7 @@
         <w:rPr>
           <w:rFonts w:asciiTheme="majorHAnsi" w:hAnsiTheme="majorHAnsi" w:cstheme="majorHAnsi"/>
         </w:rPr>
-        <w:t xml:space="preserve">, </w:t>
-      </w:r>
-      <w:r>
-        <w:rPr>
-          <w:rFonts w:asciiTheme="majorHAnsi" w:hAnsiTheme="majorHAnsi" w:cstheme="majorHAnsi"/>
-        </w:rPr>
-        <w:t>and</w:t>
-      </w:r>
-      <w:r>
-        <w:rPr>
-          <w:rFonts w:asciiTheme="majorHAnsi" w:hAnsiTheme="majorHAnsi" w:cstheme="majorHAnsi"/>
-        </w:rPr>
-        <w:t xml:space="preserve"> </w:t>
+        <w:t xml:space="preserve">, and </w:t>
       </w:r>
       <w:proofErr w:type="spellStart"/>
       <w:r>
@@ -892,6 +1177,14 @@
         <w:t>actorStDevs</w:t>
       </w:r>
       <w:proofErr w:type="spellEnd"/>
+      <w:r>
+        <w:rPr>
+          <w:rFonts w:cstheme="minorHAnsi"/>
+        </w:rPr>
+        <w:t>)</w:t>
+      </w:r>
+      <w:bookmarkStart w:id="0" w:name="_GoBack"/>
+      <w:bookmarkEnd w:id="0"/>
       <w:r>
         <w:rPr>
           <w:rFonts w:asciiTheme="majorHAnsi" w:hAnsiTheme="majorHAnsi" w:cstheme="majorHAnsi"/>
@@ -1144,13 +1437,7 @@
         <w:rPr>
           <w:rFonts w:cstheme="minorHAnsi"/>
         </w:rPr>
-        <w:t xml:space="preserve"> calculated frequencies of degree intervals</w:t>
-      </w:r>
-      <w:r>
-        <w:rPr>
-          <w:rFonts w:cstheme="minorHAnsi"/>
-        </w:rPr>
-        <w:t xml:space="preserve"> of a given size. For example, using an interval of 5 would find how many nodes had degree 0-4, 5-9, 10-14, and so on. Each bucket was defined by its lower bound, and the output map contained lower bounds as keys and frequencies as values. In order to allow for copy-pasting of data into Excel for visualization, empty buckets were created for intervals that contained 0 nodes. This avoided the problem of missing intervals when the map value set was printed.</w:t>
+        <w:t xml:space="preserve"> calculated frequencies of degree intervals of a given size. For example, using an interval of 5 would find how many nodes had degree 0-4, 5-9, 10-14, and so on. Each bucket was defined by its lower bound, and the output map contained lower bounds as keys and frequencies as values. In order to allow for copy-pasting of data into Excel for visualization, empty buckets were created for intervals that contained 0 nodes. This avoided the problem of missing intervals when the map value set was printed.</w:t>
       </w:r>
     </w:p>
     <w:p>
@@ -1178,19 +1465,7 @@
         <w:rPr>
           <w:rFonts w:ascii="Consolas" w:hAnsi="Consolas" w:cstheme="majorHAnsi"/>
         </w:rPr>
-        <w:t>actorS</w:t>
-      </w:r>
-      <w:r>
-        <w:rPr>
-          <w:rFonts w:ascii="Consolas" w:hAnsi="Consolas" w:cstheme="majorHAnsi"/>
-        </w:rPr>
-        <w:t>t</w:t>
-      </w:r>
-      <w:r>
-        <w:rPr>
-          <w:rFonts w:ascii="Consolas" w:hAnsi="Consolas" w:cstheme="majorHAnsi"/>
-        </w:rPr>
-        <w:t>Devs</w:t>
+        <w:t>actorStDevs</w:t>
       </w:r>
       <w:proofErr w:type="spellEnd"/>
       <w:r>
@@ -1220,8 +1495,6 @@
         </w:rPr>
         <w:t xml:space="preserve"> was used as the first step in empirical analysis of high-degree actors. By sorting all nodes by degree and placing them in a map corresponding to their names, it was easier to pick an actor based on their degree and find additional information from the web.</w:t>
       </w:r>
-      <w:bookmarkStart w:id="0" w:name="_GoBack"/>
-      <w:bookmarkEnd w:id="0"/>
     </w:p>
     <w:p>
       <w:pPr>
@@ -1262,15 +1535,7 @@
       </w:r>
       <w:proofErr w:type="spellEnd"/>
       <w:r>
-        <w:t xml:space="preserve"> for </w:t>
-      </w:r>
-      <w:proofErr w:type="gramStart"/>
-      <w:r>
-        <w:t>algorithm, and</w:t>
-      </w:r>
-      <w:proofErr w:type="gramEnd"/>
-      <w:r>
-        <w:t xml:space="preserve"> uses the library </w:t>
+        <w:t xml:space="preserve"> for algorithm, and uses the library </w:t>
       </w:r>
       <w:proofErr w:type="spellStart"/>
       <w:r>
@@ -1374,7 +1639,6 @@
         <w:rPr>
           <w:rFonts w:cstheme="minorHAnsi"/>
         </w:rPr>
-        <w:lastRenderedPageBreak/>
         <w:t xml:space="preserve">The rest of the methods are related to the building of Swing components, and the code is mainly </w:t>
       </w:r>
       <w:r>
@@ -1896,6 +2160,7 @@
   <w:style w:type="character" w:default="1" w:styleId="DefaultParagraphFont">
     <w:name w:val="Default Paragraph Font"/>
     <w:uiPriority w:val="1"/>
+    <w:semiHidden/>
     <w:unhideWhenUsed/>
   </w:style>
   <w:style w:type="table" w:default="1" w:styleId="TableNormal">
@@ -2074,16 +2339,6 @@
       <w:color w:val="000000" w:themeColor="accent1" w:themeShade="BF"/>
       <w:sz w:val="26"/>
       <w:szCs w:val="26"/>
-    </w:rPr>
-  </w:style>
-  <w:style w:type="character" w:styleId="PlaceholderText">
-    <w:name w:val="Placeholder Text"/>
-    <w:basedOn w:val="DefaultParagraphFont"/>
-    <w:uiPriority w:val="99"/>
-    <w:semiHidden/>
-    <w:rsid w:val="00184D4E"/>
-    <w:rPr>
-      <w:color w:val="808080"/>
     </w:rPr>
   </w:style>
 </w:styles>

</xml_diff>